<commit_message>
add some of the graphs
</commit_message>
<xml_diff>
--- a/Wang_Croom_Project1.docx
+++ b/Wang_Croom_Project1.docx
@@ -549,6 +549,584 @@
         </w:rPr>
         <w:t xml:space="preserve">coefficients, confidence intervals and hypothesis testing. </w:t>
       </w:r>
+      <w:r>
+        <w:rPr>
+          <w:lang w:eastAsia="en-US"/>
+        </w:rPr>
+        <w:br/>
+      </w:r>
+    </w:p>
+    <w:p>
+      <w:pPr>
+        <w:pStyle w:val="BlockText"/>
+      </w:pPr>
+      <w:r>
+        <w:rPr>
+          <w:b/>
+        </w:rPr>
+        <w:t xml:space="preserve">Original data: </w:t>
+      </w:r>
+    </w:p>
+    <w:p>
+      <w:pPr>
+        <w:rPr>
+          <w:lang w:eastAsia="en-US"/>
+        </w:rPr>
+      </w:pPr>
+      <w:r>
+        <w:rPr>
+          <w:noProof/>
+        </w:rPr>
+        <w:drawing>
+          <wp:inline distT="0" distB="0" distL="0" distR="0" wp14:anchorId="63EE0466" wp14:editId="62BDBA97">
+            <wp:extent cx="5943600" cy="3563620"/>
+            <wp:effectExtent l="0" t="0" r="0" b="0"/>
+            <wp:docPr id="6" name="Picture 6"/>
+            <wp:cNvGraphicFramePr>
+              <a:graphicFrameLocks xmlns:a="http://schemas.openxmlformats.org/drawingml/2006/main" noChangeAspect="1"/>
+            </wp:cNvGraphicFramePr>
+            <a:graphic xmlns:a="http://schemas.openxmlformats.org/drawingml/2006/main">
+              <a:graphicData uri="http://schemas.openxmlformats.org/drawingml/2006/picture">
+                <pic:pic xmlns:pic="http://schemas.openxmlformats.org/drawingml/2006/picture">
+                  <pic:nvPicPr>
+                    <pic:cNvPr id="1" name=""/>
+                    <pic:cNvPicPr/>
+                  </pic:nvPicPr>
+                  <pic:blipFill>
+                    <a:blip r:embed="rId9"/>
+                    <a:stretch>
+                      <a:fillRect/>
+                    </a:stretch>
+                  </pic:blipFill>
+                  <pic:spPr>
+                    <a:xfrm>
+                      <a:off x="0" y="0"/>
+                      <a:ext cx="5943600" cy="3563620"/>
+                    </a:xfrm>
+                    <a:prstGeom prst="rect">
+                      <a:avLst/>
+                    </a:prstGeom>
+                  </pic:spPr>
+                </pic:pic>
+              </a:graphicData>
+            </a:graphic>
+          </wp:inline>
+        </w:drawing>
+      </w:r>
+      <w:r>
+        <w:rPr>
+          <w:lang w:eastAsia="en-US"/>
+        </w:rPr>
+        <w:br/>
+      </w:r>
+    </w:p>
+    <w:p>
+      <w:pPr>
+        <w:pStyle w:val="BlockText"/>
+        <w:rPr>
+          <w:b/>
+        </w:rPr>
+      </w:pPr>
+    </w:p>
+    <w:p>
+      <w:pPr>
+        <w:pStyle w:val="BlockText"/>
+        <w:rPr>
+          <w:b/>
+        </w:rPr>
+      </w:pPr>
+    </w:p>
+    <w:p>
+      <w:pPr>
+        <w:pStyle w:val="BlockText"/>
+        <w:rPr>
+          <w:b/>
+        </w:rPr>
+      </w:pPr>
+    </w:p>
+    <w:p>
+      <w:pPr>
+        <w:pStyle w:val="BlockText"/>
+        <w:rPr>
+          <w:b/>
+        </w:rPr>
+      </w:pPr>
+    </w:p>
+    <w:p>
+      <w:pPr>
+        <w:pStyle w:val="BlockText"/>
+        <w:rPr>
+          <w:b/>
+        </w:rPr>
+      </w:pPr>
+      <w:r>
+        <w:rPr>
+          <w:b/>
+        </w:rPr>
+        <w:lastRenderedPageBreak/>
+        <w:t>Try a transformation with</w:t>
+      </w:r>
+      <w:r>
+        <w:rPr>
+          <w:b/>
+        </w:rPr>
+        <w:t xml:space="preserve"> log with</w:t>
+      </w:r>
+      <w:r>
+        <w:rPr>
+          <w:b/>
+        </w:rPr>
+        <w:t xml:space="preserve"> every relevant variable logged.</w:t>
+      </w:r>
+    </w:p>
+    <w:p>
+      <w:pPr>
+        <w:pStyle w:val="BlockText"/>
+        <w:rPr>
+          <w:b/>
+        </w:rPr>
+      </w:pPr>
+      <w:r>
+        <w:rPr>
+          <w:noProof/>
+        </w:rPr>
+        <w:drawing>
+          <wp:inline distT="0" distB="0" distL="0" distR="0" wp14:anchorId="7EFF0042" wp14:editId="25C66D78">
+            <wp:extent cx="5943600" cy="3567430"/>
+            <wp:effectExtent l="0" t="0" r="0" b="0"/>
+            <wp:docPr id="7" name="Picture 7"/>
+            <wp:cNvGraphicFramePr>
+              <a:graphicFrameLocks xmlns:a="http://schemas.openxmlformats.org/drawingml/2006/main" noChangeAspect="1"/>
+            </wp:cNvGraphicFramePr>
+            <a:graphic xmlns:a="http://schemas.openxmlformats.org/drawingml/2006/main">
+              <a:graphicData uri="http://schemas.openxmlformats.org/drawingml/2006/picture">
+                <pic:pic xmlns:pic="http://schemas.openxmlformats.org/drawingml/2006/picture">
+                  <pic:nvPicPr>
+                    <pic:cNvPr id="1" name=""/>
+                    <pic:cNvPicPr/>
+                  </pic:nvPicPr>
+                  <pic:blipFill>
+                    <a:blip r:embed="rId10"/>
+                    <a:stretch>
+                      <a:fillRect/>
+                    </a:stretch>
+                  </pic:blipFill>
+                  <pic:spPr>
+                    <a:xfrm>
+                      <a:off x="0" y="0"/>
+                      <a:ext cx="5943600" cy="3567430"/>
+                    </a:xfrm>
+                    <a:prstGeom prst="rect">
+                      <a:avLst/>
+                    </a:prstGeom>
+                  </pic:spPr>
+                </pic:pic>
+              </a:graphicData>
+            </a:graphic>
+          </wp:inline>
+        </w:drawing>
+      </w:r>
+      <w:r>
+        <w:rPr>
+          <w:b/>
+        </w:rPr>
+        <w:br/>
+      </w:r>
+    </w:p>
+    <w:p>
+      <w:pPr>
+        <w:pStyle w:val="BlockText"/>
+      </w:pPr>
+      <w:r>
+        <w:rPr>
+          <w:b/>
+        </w:rPr>
+        <w:t xml:space="preserve">Try a transformation with </w:t>
+      </w:r>
+      <w:r>
+        <w:rPr>
+          <w:b/>
+        </w:rPr>
+        <w:t>sqrt</w:t>
+      </w:r>
+      <w:r>
+        <w:rPr>
+          <w:b/>
+        </w:rPr>
+        <w:t xml:space="preserve"> with every relevant variable logged.</w:t>
+      </w:r>
+    </w:p>
+    <w:p>
+      <w:pPr>
+        <w:pStyle w:val="BodyText"/>
+        <w:rPr>
+          <w:lang w:eastAsia="en-US"/>
+        </w:rPr>
+      </w:pPr>
+    </w:p>
+    <w:p>
+      <w:pPr>
+        <w:rPr>
+          <w:lang w:eastAsia="en-US"/>
+        </w:rPr>
+      </w:pPr>
+      <w:r>
+        <w:rPr>
+          <w:noProof/>
+        </w:rPr>
+        <w:drawing>
+          <wp:inline distT="0" distB="0" distL="0" distR="0" wp14:anchorId="6F6DD677" wp14:editId="37FA310E">
+            <wp:extent cx="5943600" cy="3677920"/>
+            <wp:effectExtent l="0" t="0" r="0" b="0"/>
+            <wp:docPr id="8" name="Picture 8"/>
+            <wp:cNvGraphicFramePr>
+              <a:graphicFrameLocks xmlns:a="http://schemas.openxmlformats.org/drawingml/2006/main" noChangeAspect="1"/>
+            </wp:cNvGraphicFramePr>
+            <a:graphic xmlns:a="http://schemas.openxmlformats.org/drawingml/2006/main">
+              <a:graphicData uri="http://schemas.openxmlformats.org/drawingml/2006/picture">
+                <pic:pic xmlns:pic="http://schemas.openxmlformats.org/drawingml/2006/picture">
+                  <pic:nvPicPr>
+                    <pic:cNvPr id="1" name=""/>
+                    <pic:cNvPicPr/>
+                  </pic:nvPicPr>
+                  <pic:blipFill>
+                    <a:blip r:embed="rId11"/>
+                    <a:stretch>
+                      <a:fillRect/>
+                    </a:stretch>
+                  </pic:blipFill>
+                  <pic:spPr>
+                    <a:xfrm>
+                      <a:off x="0" y="0"/>
+                      <a:ext cx="5943600" cy="3677920"/>
+                    </a:xfrm>
+                    <a:prstGeom prst="rect">
+                      <a:avLst/>
+                    </a:prstGeom>
+                  </pic:spPr>
+                </pic:pic>
+              </a:graphicData>
+            </a:graphic>
+          </wp:inline>
+        </w:drawing>
+      </w:r>
+      <w:bookmarkStart w:id="0" w:name="_GoBack"/>
+      <w:bookmarkEnd w:id="0"/>
+    </w:p>
+    <w:p>
+      <w:pPr>
+        <w:pStyle w:val="Heading2"/>
+        <w:rPr>
+          <w:sz w:val="28"/>
+          <w:szCs w:val="28"/>
+        </w:rPr>
+      </w:pPr>
+    </w:p>
+    <w:p>
+      <w:pPr>
+        <w:pStyle w:val="Heading2"/>
+        <w:rPr>
+          <w:sz w:val="28"/>
+          <w:szCs w:val="28"/>
+        </w:rPr>
+      </w:pPr>
+    </w:p>
+    <w:p>
+      <w:pPr>
+        <w:pStyle w:val="Heading2"/>
+        <w:rPr>
+          <w:sz w:val="28"/>
+          <w:szCs w:val="28"/>
+        </w:rPr>
+      </w:pPr>
+    </w:p>
+    <w:p>
+      <w:pPr>
+        <w:pStyle w:val="Heading2"/>
+        <w:rPr>
+          <w:sz w:val="28"/>
+          <w:szCs w:val="28"/>
+        </w:rPr>
+      </w:pPr>
+    </w:p>
+    <w:p>
+      <w:pPr>
+        <w:pStyle w:val="Heading2"/>
+        <w:rPr>
+          <w:sz w:val="28"/>
+          <w:szCs w:val="28"/>
+        </w:rPr>
+      </w:pPr>
+    </w:p>
+    <w:p>
+      <w:pPr>
+        <w:pStyle w:val="Heading2"/>
+        <w:rPr>
+          <w:sz w:val="28"/>
+          <w:szCs w:val="28"/>
+        </w:rPr>
+      </w:pPr>
+    </w:p>
+    <w:p>
+      <w:pPr>
+        <w:pStyle w:val="Heading2"/>
+        <w:rPr>
+          <w:sz w:val="28"/>
+          <w:szCs w:val="28"/>
+        </w:rPr>
+      </w:pPr>
+    </w:p>
+    <w:p>
+      <w:pPr>
+        <w:pStyle w:val="Heading2"/>
+        <w:rPr>
+          <w:sz w:val="28"/>
+          <w:szCs w:val="28"/>
+        </w:rPr>
+      </w:pPr>
+    </w:p>
+    <w:p>
+      <w:pPr>
+        <w:pStyle w:val="Heading2"/>
+        <w:rPr>
+          <w:sz w:val="28"/>
+          <w:szCs w:val="28"/>
+        </w:rPr>
+      </w:pPr>
+    </w:p>
+    <w:p>
+      <w:pPr>
+        <w:pStyle w:val="Heading2"/>
+        <w:rPr>
+          <w:sz w:val="28"/>
+          <w:szCs w:val="28"/>
+        </w:rPr>
+      </w:pPr>
+    </w:p>
+    <w:p>
+      <w:pPr>
+        <w:pStyle w:val="Heading2"/>
+        <w:rPr>
+          <w:sz w:val="28"/>
+          <w:szCs w:val="28"/>
+        </w:rPr>
+      </w:pPr>
+    </w:p>
+    <w:p>
+      <w:pPr>
+        <w:pStyle w:val="Heading2"/>
+        <w:rPr>
+          <w:sz w:val="28"/>
+          <w:szCs w:val="28"/>
+        </w:rPr>
+      </w:pPr>
+    </w:p>
+    <w:p>
+      <w:pPr>
+        <w:pStyle w:val="Heading2"/>
+        <w:rPr>
+          <w:sz w:val="28"/>
+          <w:szCs w:val="28"/>
+        </w:rPr>
+      </w:pPr>
+    </w:p>
+    <w:p>
+      <w:pPr>
+        <w:pStyle w:val="Heading2"/>
+        <w:rPr>
+          <w:sz w:val="28"/>
+          <w:szCs w:val="28"/>
+        </w:rPr>
+      </w:pPr>
+    </w:p>
+    <w:p>
+      <w:pPr>
+        <w:pStyle w:val="Heading2"/>
+        <w:rPr>
+          <w:sz w:val="28"/>
+          <w:szCs w:val="28"/>
+        </w:rPr>
+      </w:pPr>
+    </w:p>
+    <w:p>
+      <w:pPr>
+        <w:pStyle w:val="Heading2"/>
+        <w:rPr>
+          <w:sz w:val="28"/>
+          <w:szCs w:val="28"/>
+        </w:rPr>
+      </w:pPr>
+    </w:p>
+    <w:p>
+      <w:pPr>
+        <w:pStyle w:val="Heading2"/>
+        <w:rPr>
+          <w:sz w:val="28"/>
+          <w:szCs w:val="28"/>
+        </w:rPr>
+      </w:pPr>
+    </w:p>
+    <w:p>
+      <w:pPr>
+        <w:pStyle w:val="Heading2"/>
+        <w:rPr>
+          <w:sz w:val="28"/>
+          <w:szCs w:val="28"/>
+        </w:rPr>
+      </w:pPr>
+    </w:p>
+    <w:p>
+      <w:pPr>
+        <w:pStyle w:val="Heading2"/>
+        <w:rPr>
+          <w:sz w:val="28"/>
+          <w:szCs w:val="28"/>
+        </w:rPr>
+      </w:pPr>
+    </w:p>
+    <w:p>
+      <w:pPr>
+        <w:pStyle w:val="Heading2"/>
+        <w:rPr>
+          <w:sz w:val="28"/>
+          <w:szCs w:val="28"/>
+        </w:rPr>
+      </w:pPr>
+    </w:p>
+    <w:p>
+      <w:pPr>
+        <w:pStyle w:val="Heading2"/>
+        <w:rPr>
+          <w:sz w:val="28"/>
+          <w:szCs w:val="28"/>
+        </w:rPr>
+      </w:pPr>
+    </w:p>
+    <w:p>
+      <w:pPr>
+        <w:pStyle w:val="Heading2"/>
+        <w:rPr>
+          <w:sz w:val="28"/>
+          <w:szCs w:val="28"/>
+        </w:rPr>
+      </w:pPr>
+    </w:p>
+    <w:p>
+      <w:pPr>
+        <w:pStyle w:val="Heading2"/>
+        <w:rPr>
+          <w:sz w:val="28"/>
+          <w:szCs w:val="28"/>
+        </w:rPr>
+      </w:pPr>
+    </w:p>
+    <w:p>
+      <w:pPr>
+        <w:pStyle w:val="Heading2"/>
+        <w:rPr>
+          <w:sz w:val="28"/>
+          <w:szCs w:val="28"/>
+        </w:rPr>
+      </w:pPr>
+    </w:p>
+    <w:p>
+      <w:pPr>
+        <w:pStyle w:val="Heading2"/>
+        <w:rPr>
+          <w:sz w:val="28"/>
+          <w:szCs w:val="28"/>
+        </w:rPr>
+      </w:pPr>
+    </w:p>
+    <w:p>
+      <w:pPr>
+        <w:pStyle w:val="Heading2"/>
+        <w:rPr>
+          <w:sz w:val="28"/>
+          <w:szCs w:val="28"/>
+        </w:rPr>
+      </w:pPr>
+    </w:p>
+    <w:p>
+      <w:pPr>
+        <w:pStyle w:val="Heading2"/>
+        <w:rPr>
+          <w:sz w:val="28"/>
+          <w:szCs w:val="28"/>
+        </w:rPr>
+      </w:pPr>
+    </w:p>
+    <w:p>
+      <w:pPr>
+        <w:pStyle w:val="Heading2"/>
+        <w:rPr>
+          <w:sz w:val="28"/>
+          <w:szCs w:val="28"/>
+        </w:rPr>
+      </w:pPr>
+    </w:p>
+    <w:p>
+      <w:pPr>
+        <w:pStyle w:val="Heading2"/>
+        <w:rPr>
+          <w:sz w:val="28"/>
+          <w:szCs w:val="28"/>
+        </w:rPr>
+      </w:pPr>
+    </w:p>
+    <w:p>
+      <w:pPr>
+        <w:pStyle w:val="Heading2"/>
+        <w:rPr>
+          <w:sz w:val="28"/>
+          <w:szCs w:val="28"/>
+        </w:rPr>
+      </w:pPr>
+    </w:p>
+    <w:p>
+      <w:pPr>
+        <w:pStyle w:val="Heading2"/>
+        <w:rPr>
+          <w:sz w:val="28"/>
+          <w:szCs w:val="28"/>
+        </w:rPr>
+      </w:pPr>
+    </w:p>
+    <w:p>
+      <w:pPr>
+        <w:pStyle w:val="Heading2"/>
+        <w:rPr>
+          <w:sz w:val="28"/>
+          <w:szCs w:val="28"/>
+        </w:rPr>
+      </w:pPr>
+    </w:p>
+    <w:p>
+      <w:pPr>
+        <w:pStyle w:val="Heading2"/>
+        <w:rPr>
+          <w:sz w:val="28"/>
+          <w:szCs w:val="28"/>
+        </w:rPr>
+      </w:pPr>
+    </w:p>
+    <w:p>
+      <w:pPr>
+        <w:pStyle w:val="Heading2"/>
+        <w:rPr>
+          <w:sz w:val="28"/>
+          <w:szCs w:val="28"/>
+        </w:rPr>
+      </w:pPr>
+    </w:p>
+    <w:p>
+      <w:pPr>
+        <w:pStyle w:val="Heading2"/>
+        <w:rPr>
+          <w:sz w:val="28"/>
+          <w:szCs w:val="28"/>
+        </w:rPr>
+      </w:pPr>
     </w:p>
     <w:p>
       <w:pPr>
@@ -632,14 +1210,57 @@
           <w:sz w:val="32"/>
           <w:szCs w:val="32"/>
         </w:rPr>
-        <w:t xml:space="preserve">Analysis Question </w:t>
-      </w:r>
-      <w:r>
+        <w:t>Analysis Question 2</w:t>
+      </w:r>
+    </w:p>
+    <w:p>
+      <w:pPr>
+        <w:pStyle w:val="Heading2"/>
         <w:rPr>
           <w:sz w:val="32"/>
           <w:szCs w:val="32"/>
         </w:rPr>
-        <w:t>2</w:t>
+      </w:pPr>
+    </w:p>
+    <w:p>
+      <w:pPr>
+        <w:pStyle w:val="Heading2"/>
+        <w:rPr>
+          <w:sz w:val="28"/>
+          <w:szCs w:val="28"/>
+        </w:rPr>
+      </w:pPr>
+      <w:r>
+        <w:rPr>
+          <w:sz w:val="28"/>
+          <w:szCs w:val="28"/>
+        </w:rPr>
+        <w:t>Problem Statement</w:t>
+      </w:r>
+    </w:p>
+    <w:p>
+      <w:pPr>
+        <w:rPr>
+          <w:lang w:eastAsia="en-US"/>
+        </w:rPr>
+      </w:pPr>
+      <w:r>
+        <w:rPr>
+          <w:lang w:eastAsia="en-US"/>
+        </w:rPr>
+        <w:t xml:space="preserve">The goal of analysis question 2 is to </w:t>
+      </w:r>
+      <w:r>
+        <w:rPr>
+          <w:lang w:eastAsia="en-US"/>
+        </w:rPr>
+        <w:t>perform a secondary analysis to demonstrate the ability</w:t>
+      </w:r>
+      <w:r>
+        <w:rPr>
+          <w:lang w:eastAsia="en-US"/>
+        </w:rPr>
+        <w:t xml:space="preserve"> to understand the analysis workflow and clarification of writing conclusions. </w:t>
       </w:r>
     </w:p>
     <w:p>
@@ -650,173 +1271,116 @@
           <w:szCs w:val="32"/>
         </w:rPr>
       </w:pPr>
-    </w:p>
-    <w:p>
-      <w:pPr>
-        <w:pStyle w:val="Heading2"/>
-        <w:rPr>
-          <w:sz w:val="28"/>
-          <w:szCs w:val="28"/>
-        </w:rPr>
-      </w:pPr>
-      <w:r>
-        <w:rPr>
-          <w:sz w:val="28"/>
-          <w:szCs w:val="28"/>
-        </w:rPr>
-        <w:t>Problem Statement</w:t>
-      </w:r>
-    </w:p>
-    <w:p>
-      <w:pPr>
-        <w:rPr>
-          <w:lang w:eastAsia="en-US"/>
-        </w:rPr>
-      </w:pPr>
-      <w:r>
-        <w:rPr>
-          <w:lang w:eastAsia="en-US"/>
-        </w:rPr>
-        <w:t xml:space="preserve">The goal of analysis question 2 is to </w:t>
-      </w:r>
-      <w:r>
-        <w:rPr>
-          <w:lang w:eastAsia="en-US"/>
-        </w:rPr>
-        <w:t>perform a secondary analysis to demonstrate the ability</w:t>
-      </w:r>
-      <w:r>
-        <w:rPr>
-          <w:lang w:eastAsia="en-US"/>
-        </w:rPr>
-        <w:t xml:space="preserve"> to understand the analysis workflow and clarification of writing conclusions. </w:t>
-      </w:r>
-    </w:p>
-    <w:p>
-      <w:pPr>
-        <w:pStyle w:val="Heading2"/>
+      <w:r>
         <w:rPr>
           <w:sz w:val="32"/>
           <w:szCs w:val="32"/>
         </w:rPr>
-      </w:pPr>
-      <w:r>
+        <w:t xml:space="preserve"> </w:t>
+      </w:r>
+    </w:p>
+    <w:p>
+      <w:pPr>
+        <w:pStyle w:val="Heading2"/>
+        <w:rPr>
+          <w:sz w:val="28"/>
+          <w:szCs w:val="28"/>
+        </w:rPr>
+      </w:pPr>
+      <w:r>
+        <w:rPr>
+          <w:sz w:val="28"/>
+          <w:szCs w:val="28"/>
+        </w:rPr>
+        <w:t>Main Analysis</w:t>
+      </w:r>
+    </w:p>
+    <w:p>
+      <w:pPr>
+        <w:rPr>
+          <w:lang w:eastAsia="en-US"/>
+        </w:rPr>
+      </w:pPr>
+    </w:p>
+    <w:p>
+      <w:pPr>
+        <w:pStyle w:val="Heading2"/>
+        <w:rPr>
+          <w:sz w:val="28"/>
+          <w:szCs w:val="28"/>
+        </w:rPr>
+      </w:pPr>
+      <w:r>
+        <w:rPr>
+          <w:sz w:val="28"/>
+          <w:szCs w:val="28"/>
+        </w:rPr>
+        <w:t>Conclusion</w:t>
+      </w:r>
+    </w:p>
+    <w:p>
+      <w:pPr>
+        <w:rPr>
+          <w:lang w:eastAsia="en-US"/>
+        </w:rPr>
+      </w:pPr>
+    </w:p>
+    <w:p>
+      <w:pPr>
+        <w:rPr>
+          <w:lang w:eastAsia="en-US"/>
+        </w:rPr>
+      </w:pPr>
+    </w:p>
+    <w:p>
+      <w:pPr>
+        <w:rPr>
+          <w:lang w:eastAsia="en-US"/>
+        </w:rPr>
+      </w:pPr>
+    </w:p>
+    <w:p>
+      <w:pPr>
+        <w:rPr>
+          <w:lang w:eastAsia="en-US"/>
+        </w:rPr>
+      </w:pPr>
+    </w:p>
+    <w:p>
+      <w:pPr>
+        <w:rPr>
+          <w:lang w:eastAsia="en-US"/>
+        </w:rPr>
+      </w:pPr>
+    </w:p>
+    <w:p>
+      <w:pPr>
+        <w:rPr>
+          <w:lang w:eastAsia="en-US"/>
+        </w:rPr>
+      </w:pPr>
+    </w:p>
+    <w:p>
+      <w:pPr>
+        <w:rPr>
+          <w:lang w:eastAsia="en-US"/>
+        </w:rPr>
+      </w:pPr>
+    </w:p>
+    <w:p>
+      <w:pPr>
+        <w:pStyle w:val="Heading2"/>
         <w:rPr>
           <w:sz w:val="32"/>
           <w:szCs w:val="32"/>
         </w:rPr>
-        <w:t xml:space="preserve"> </w:t>
-      </w:r>
-    </w:p>
-    <w:p>
-      <w:pPr>
-        <w:pStyle w:val="Heading2"/>
-        <w:rPr>
-          <w:sz w:val="28"/>
-          <w:szCs w:val="28"/>
-        </w:rPr>
-      </w:pPr>
-      <w:r>
-        <w:rPr>
-          <w:sz w:val="28"/>
-          <w:szCs w:val="28"/>
-        </w:rPr>
-        <w:t>Main Analysis</w:t>
-      </w:r>
-    </w:p>
-    <w:p>
-      <w:pPr>
-        <w:rPr>
-          <w:lang w:eastAsia="en-US"/>
-        </w:rPr>
-      </w:pPr>
-    </w:p>
-    <w:p>
-      <w:pPr>
-        <w:pStyle w:val="Heading2"/>
-        <w:rPr>
-          <w:sz w:val="28"/>
-          <w:szCs w:val="28"/>
-        </w:rPr>
-      </w:pPr>
-      <w:r>
-        <w:rPr>
-          <w:sz w:val="28"/>
-          <w:szCs w:val="28"/>
-        </w:rPr>
-        <w:t>Conclusion</w:t>
-      </w:r>
-    </w:p>
-    <w:p>
-      <w:pPr>
-        <w:rPr>
-          <w:lang w:eastAsia="en-US"/>
-        </w:rPr>
-      </w:pPr>
-    </w:p>
-    <w:p>
-      <w:pPr>
-        <w:rPr>
-          <w:lang w:eastAsia="en-US"/>
-        </w:rPr>
-      </w:pPr>
-    </w:p>
-    <w:p>
-      <w:pPr>
-        <w:rPr>
-          <w:lang w:eastAsia="en-US"/>
-        </w:rPr>
-      </w:pPr>
-    </w:p>
-    <w:p>
-      <w:pPr>
-        <w:rPr>
-          <w:lang w:eastAsia="en-US"/>
-        </w:rPr>
-      </w:pPr>
-    </w:p>
-    <w:p>
-      <w:pPr>
-        <w:rPr>
-          <w:lang w:eastAsia="en-US"/>
-        </w:rPr>
-      </w:pPr>
-    </w:p>
-    <w:p>
-      <w:pPr>
-        <w:rPr>
-          <w:lang w:eastAsia="en-US"/>
-        </w:rPr>
-      </w:pPr>
-    </w:p>
-    <w:p>
-      <w:pPr>
-        <w:rPr>
-          <w:lang w:eastAsia="en-US"/>
-        </w:rPr>
-      </w:pPr>
-    </w:p>
-    <w:p>
-      <w:pPr>
-        <w:pStyle w:val="Heading2"/>
+      </w:pPr>
+      <w:r>
         <w:rPr>
           <w:sz w:val="32"/>
           <w:szCs w:val="32"/>
         </w:rPr>
-      </w:pPr>
-      <w:r>
-        <w:rPr>
-          <w:sz w:val="32"/>
-          <w:szCs w:val="32"/>
-        </w:rPr>
-        <w:t>A</w:t>
-      </w:r>
-      <w:r>
-        <w:rPr>
-          <w:sz w:val="32"/>
-          <w:szCs w:val="32"/>
-        </w:rPr>
-        <w:t>ppendix</w:t>
+        <w:t>Appendix</w:t>
       </w:r>
     </w:p>
     <w:p>
@@ -879,21 +1443,7 @@
         <w:rPr>
           <w:rStyle w:val="VerbatimChar"/>
         </w:rPr>
-        <w:t>#</w:t>
-      </w:r>
-      <w:proofErr w:type="gramStart"/>
-      <w:r>
-        <w:rPr>
-          <w:rStyle w:val="VerbatimChar"/>
-        </w:rPr>
-        <w:t>#  Min.</w:t>
-      </w:r>
-      <w:proofErr w:type="gramEnd"/>
-      <w:r>
-        <w:rPr>
-          <w:rStyle w:val="VerbatimChar"/>
-        </w:rPr>
-        <w:t xml:space="preserve">   :1.000e+06   20140623T000000:  142   Min.   :  75000  </w:t>
+        <w:t xml:space="preserve">##  Min.   :1.000e+06   20140623T000000:  142   Min.   :  75000  </w:t>
       </w:r>
       <w:r>
         <w:br/>
@@ -929,6 +1479,7 @@
         <w:rPr>
           <w:rStyle w:val="VerbatimChar"/>
         </w:rPr>
+        <w:lastRenderedPageBreak/>
         <w:t xml:space="preserve">##  3rd Qu.:7.309e+09   20150427T000000:  126   3rd Qu.: 645000  </w:t>
       </w:r>
       <w:r>
@@ -947,58 +1498,16 @@
         <w:rPr>
           <w:rStyle w:val="VerbatimChar"/>
         </w:rPr>
-        <w:t xml:space="preserve">##                   </w:t>
-      </w:r>
-      <w:proofErr w:type="gramStart"/>
-      <w:r>
-        <w:rPr>
-          <w:rStyle w:val="VerbatimChar"/>
-        </w:rPr>
-        <w:t xml:space="preserve">   (</w:t>
-      </w:r>
-      <w:proofErr w:type="gramEnd"/>
-      <w:r>
-        <w:rPr>
-          <w:rStyle w:val="VerbatimChar"/>
-        </w:rPr>
-        <w:t xml:space="preserve">Other)        :20833                    </w:t>
-      </w:r>
-      <w:r>
-        <w:br/>
-      </w:r>
-      <w:r>
-        <w:rPr>
-          <w:rStyle w:val="VerbatimChar"/>
-        </w:rPr>
-        <w:t xml:space="preserve">##     bedrooms        bathrooms      </w:t>
-      </w:r>
-      <w:proofErr w:type="spellStart"/>
-      <w:r>
-        <w:rPr>
-          <w:rStyle w:val="VerbatimChar"/>
-        </w:rPr>
-        <w:t>sqft_living</w:t>
-      </w:r>
-      <w:proofErr w:type="spellEnd"/>
-      <w:r>
-        <w:rPr>
-          <w:rStyle w:val="VerbatimChar"/>
-        </w:rPr>
-        <w:t xml:space="preserve">       </w:t>
-      </w:r>
-      <w:proofErr w:type="spellStart"/>
-      <w:r>
-        <w:rPr>
-          <w:rStyle w:val="VerbatimChar"/>
-        </w:rPr>
-        <w:t>sqft_lot</w:t>
-      </w:r>
-      <w:proofErr w:type="spellEnd"/>
-      <w:r>
-        <w:rPr>
-          <w:rStyle w:val="VerbatimChar"/>
-        </w:rPr>
-        <w:t xml:space="preserve">      </w:t>
+        <w:t xml:space="preserve">##                      (Other)        :20833                    </w:t>
+      </w:r>
+      <w:r>
+        <w:br/>
+      </w:r>
+      <w:r>
+        <w:rPr>
+          <w:rStyle w:val="VerbatimChar"/>
+        </w:rPr>
+        <w:t xml:space="preserve">##     bedrooms        bathrooms      sqft_living       sqft_lot      </w:t>
       </w:r>
       <w:r>
         <w:br/>
@@ -1079,44 +1588,16 @@
         <w:rPr>
           <w:rStyle w:val="VerbatimChar"/>
         </w:rPr>
-        <w:t>#</w:t>
-      </w:r>
-      <w:proofErr w:type="gramStart"/>
-      <w:r>
-        <w:rPr>
-          <w:rStyle w:val="VerbatimChar"/>
-        </w:rPr>
-        <w:t>#  Min.</w:t>
-      </w:r>
-      <w:proofErr w:type="gramEnd"/>
-      <w:r>
-        <w:rPr>
-          <w:rStyle w:val="VerbatimChar"/>
-        </w:rPr>
-        <w:t xml:space="preserve">   :1.000   Min.   :0.000000   Min.   :0.0000   Min.   :1.000  </w:t>
-      </w:r>
-      <w:r>
-        <w:br/>
-      </w:r>
-      <w:r>
-        <w:rPr>
-          <w:rStyle w:val="VerbatimChar"/>
-        </w:rPr>
-        <w:t>#</w:t>
-      </w:r>
-      <w:proofErr w:type="gramStart"/>
-      <w:r>
-        <w:rPr>
-          <w:rStyle w:val="VerbatimChar"/>
-        </w:rPr>
-        <w:t>#  1</w:t>
-      </w:r>
-      <w:proofErr w:type="gramEnd"/>
-      <w:r>
-        <w:rPr>
-          <w:rStyle w:val="VerbatimChar"/>
-        </w:rPr>
-        <w:t xml:space="preserve">st Qu.:1.000   1st Qu.:0.000000   1st Qu.:0.0000   1st Qu.:3.000  </w:t>
+        <w:t xml:space="preserve">##  Min.   :1.000   Min.   :0.000000   Min.   :0.0000   Min.   :1.000  </w:t>
+      </w:r>
+      <w:r>
+        <w:br/>
+      </w:r>
+      <w:r>
+        <w:rPr>
+          <w:rStyle w:val="VerbatimChar"/>
+        </w:rPr>
+        <w:t xml:space="preserve">##  1st Qu.:1.000   1st Qu.:0.000000   1st Qu.:0.0000   1st Qu.:3.000  </w:t>
       </w:r>
       <w:r>
         <w:br/>
@@ -1170,95 +1651,25 @@
         <w:rPr>
           <w:rStyle w:val="VerbatimChar"/>
         </w:rPr>
-        <w:t xml:space="preserve">##      grade          </w:t>
-      </w:r>
-      <w:proofErr w:type="spellStart"/>
-      <w:r>
-        <w:rPr>
-          <w:rStyle w:val="VerbatimChar"/>
-        </w:rPr>
-        <w:t>sqft_above</w:t>
-      </w:r>
-      <w:proofErr w:type="spellEnd"/>
-      <w:r>
-        <w:rPr>
-          <w:rStyle w:val="VerbatimChar"/>
-        </w:rPr>
-        <w:t xml:space="preserve">   </w:t>
-      </w:r>
-      <w:proofErr w:type="spellStart"/>
-      <w:r>
-        <w:rPr>
-          <w:rStyle w:val="VerbatimChar"/>
-        </w:rPr>
-        <w:t>sqft_basement</w:t>
-      </w:r>
-      <w:proofErr w:type="spellEnd"/>
-      <w:r>
-        <w:rPr>
-          <w:rStyle w:val="VerbatimChar"/>
-        </w:rPr>
-        <w:t xml:space="preserve">       </w:t>
-      </w:r>
-      <w:proofErr w:type="spellStart"/>
-      <w:r>
-        <w:rPr>
-          <w:rStyle w:val="VerbatimChar"/>
-        </w:rPr>
-        <w:t>yr_built</w:t>
-      </w:r>
-      <w:proofErr w:type="spellEnd"/>
-      <w:r>
-        <w:rPr>
-          <w:rStyle w:val="VerbatimChar"/>
-        </w:rPr>
-        <w:t xml:space="preserve">   </w:t>
-      </w:r>
-      <w:r>
-        <w:br/>
-      </w:r>
-      <w:r>
-        <w:rPr>
-          <w:rStyle w:val="VerbatimChar"/>
-        </w:rPr>
-        <w:t>#</w:t>
-      </w:r>
-      <w:proofErr w:type="gramStart"/>
-      <w:r>
-        <w:rPr>
-          <w:rStyle w:val="VerbatimChar"/>
-        </w:rPr>
-        <w:t>#  Min.</w:t>
-      </w:r>
-      <w:proofErr w:type="gramEnd"/>
-      <w:r>
-        <w:rPr>
-          <w:rStyle w:val="VerbatimChar"/>
-        </w:rPr>
-        <w:t xml:space="preserve">   : 1.000   Min.   : 290   Min.   :   0.0   Min.   :1900  </w:t>
-      </w:r>
-      <w:r>
-        <w:br/>
-      </w:r>
-      <w:r>
-        <w:rPr>
-          <w:rStyle w:val="VerbatimChar"/>
-        </w:rPr>
-        <w:t>#</w:t>
-      </w:r>
-      <w:proofErr w:type="gramStart"/>
-      <w:r>
-        <w:rPr>
-          <w:rStyle w:val="VerbatimChar"/>
-        </w:rPr>
-        <w:t>#  1</w:t>
-      </w:r>
-      <w:proofErr w:type="gramEnd"/>
-      <w:r>
-        <w:rPr>
-          <w:rStyle w:val="VerbatimChar"/>
-        </w:rPr>
-        <w:t xml:space="preserve">st Qu.: 7.000   1st Qu.:1190   1st Qu.:   0.0   1st Qu.:1951  </w:t>
+        <w:t xml:space="preserve">##      grade          sqft_above   sqft_basement       yr_built   </w:t>
+      </w:r>
+      <w:r>
+        <w:br/>
+      </w:r>
+      <w:r>
+        <w:rPr>
+          <w:rStyle w:val="VerbatimChar"/>
+        </w:rPr>
+        <w:t xml:space="preserve">##  Min.   : 1.000   Min.   : 290   Min.   :   0.0   Min.   :1900  </w:t>
+      </w:r>
+      <w:r>
+        <w:br/>
+      </w:r>
+      <w:r>
+        <w:rPr>
+          <w:rStyle w:val="VerbatimChar"/>
+        </w:rPr>
+        <w:t xml:space="preserve">##  1st Qu.: 7.000   1st Qu.:1190   1st Qu.:   0.0   1st Qu.:1951  </w:t>
       </w:r>
       <w:r>
         <w:br/>
@@ -1312,86 +1723,16 @@
         <w:rPr>
           <w:rStyle w:val="VerbatimChar"/>
         </w:rPr>
-        <w:t xml:space="preserve">##   </w:t>
-      </w:r>
-      <w:proofErr w:type="spellStart"/>
-      <w:r>
-        <w:rPr>
-          <w:rStyle w:val="VerbatimChar"/>
-        </w:rPr>
-        <w:t>yr_renovated</w:t>
-      </w:r>
-      <w:proofErr w:type="spellEnd"/>
-      <w:r>
-        <w:rPr>
-          <w:rStyle w:val="VerbatimChar"/>
-        </w:rPr>
-        <w:t xml:space="preserve">       </w:t>
-      </w:r>
-      <w:proofErr w:type="spellStart"/>
-      <w:r>
-        <w:rPr>
-          <w:rStyle w:val="VerbatimChar"/>
-        </w:rPr>
-        <w:t>zipcode</w:t>
-      </w:r>
-      <w:proofErr w:type="spellEnd"/>
-      <w:r>
-        <w:rPr>
-          <w:rStyle w:val="VerbatimChar"/>
-        </w:rPr>
-        <w:t xml:space="preserve">           </w:t>
-      </w:r>
-      <w:proofErr w:type="spellStart"/>
-      <w:r>
-        <w:rPr>
-          <w:rStyle w:val="VerbatimChar"/>
-        </w:rPr>
-        <w:t>lat</w:t>
-      </w:r>
-      <w:proofErr w:type="spellEnd"/>
-      <w:r>
-        <w:rPr>
-          <w:rStyle w:val="VerbatimChar"/>
-        </w:rPr>
-        <w:t xml:space="preserve">             long       </w:t>
-      </w:r>
-      <w:r>
-        <w:br/>
-      </w:r>
-      <w:r>
-        <w:rPr>
-          <w:rStyle w:val="VerbatimChar"/>
-        </w:rPr>
-        <w:t>#</w:t>
-      </w:r>
-      <w:proofErr w:type="gramStart"/>
-      <w:r>
-        <w:rPr>
-          <w:rStyle w:val="VerbatimChar"/>
-        </w:rPr>
-        <w:t>#  Min.</w:t>
-      </w:r>
-      <w:proofErr w:type="gramEnd"/>
-      <w:r>
-        <w:rPr>
-          <w:rStyle w:val="VerbatimChar"/>
-        </w:rPr>
-        <w:t xml:space="preserve">   :   0.0   Min.   :98001   Min.   :47.16   Min.   </w:t>
-      </w:r>
-      <w:proofErr w:type="gramStart"/>
-      <w:r>
-        <w:rPr>
-          <w:rStyle w:val="VerbatimChar"/>
-        </w:rPr>
-        <w:t>:-</w:t>
-      </w:r>
-      <w:proofErr w:type="gramEnd"/>
-      <w:r>
-        <w:rPr>
-          <w:rStyle w:val="VerbatimChar"/>
-        </w:rPr>
-        <w:t xml:space="preserve">122.5  </w:t>
+        <w:t xml:space="preserve">##   yr_renovated       zipcode           lat             long       </w:t>
+      </w:r>
+      <w:r>
+        <w:br/>
+      </w:r>
+      <w:r>
+        <w:rPr>
+          <w:rStyle w:val="VerbatimChar"/>
+        </w:rPr>
+        <w:t xml:space="preserve">##  Min.   :   0.0   Min.   :98001   Min.   :47.16   Min.   :-122.5  </w:t>
       </w:r>
       <w:r>
         <w:br/>
@@ -1436,300 +1777,278 @@
         <w:rPr>
           <w:rStyle w:val="VerbatimChar"/>
         </w:rPr>
+        <w:t xml:space="preserve">##  Max.   :2015.0   Max.   :98199   Max.   :47.78   Max.   :-121.3  </w:t>
+      </w:r>
+      <w:r>
+        <w:br/>
+      </w:r>
+      <w:r>
+        <w:rPr>
+          <w:rStyle w:val="VerbatimChar"/>
+        </w:rPr>
+        <w:t xml:space="preserve">##                                                                   </w:t>
+      </w:r>
+      <w:r>
+        <w:br/>
+      </w:r>
+      <w:r>
+        <w:rPr>
+          <w:rStyle w:val="VerbatimChar"/>
+        </w:rPr>
+        <w:t xml:space="preserve">##  sqft_living15    sqft_lot15    </w:t>
+      </w:r>
+      <w:r>
+        <w:br/>
+      </w:r>
+      <w:r>
+        <w:rPr>
+          <w:rStyle w:val="VerbatimChar"/>
+        </w:rPr>
+        <w:t xml:space="preserve">##  Min.   : 399   Min.   :   651  </w:t>
+      </w:r>
+      <w:r>
+        <w:br/>
+      </w:r>
+      <w:r>
+        <w:rPr>
+          <w:rStyle w:val="VerbatimChar"/>
+        </w:rPr>
+        <w:t xml:space="preserve">##  1st Qu.:1490   1st Qu.:  5100  </w:t>
+      </w:r>
+      <w:r>
+        <w:br/>
+      </w:r>
+      <w:r>
+        <w:rPr>
+          <w:rStyle w:val="VerbatimChar"/>
+        </w:rPr>
+        <w:t xml:space="preserve">##  Median :1840   Median :  7620  </w:t>
+      </w:r>
+      <w:r>
+        <w:br/>
+      </w:r>
+      <w:r>
+        <w:rPr>
+          <w:rStyle w:val="VerbatimChar"/>
+        </w:rPr>
+        <w:t xml:space="preserve">##  Mean   :1987   Mean   : 12768  </w:t>
+      </w:r>
+      <w:r>
+        <w:br/>
+      </w:r>
+      <w:r>
+        <w:rPr>
+          <w:rStyle w:val="VerbatimChar"/>
+        </w:rPr>
+        <w:t xml:space="preserve">##  3rd Qu.:2360   3rd Qu.: 10083  </w:t>
+      </w:r>
+      <w:r>
+        <w:br/>
+      </w:r>
+      <w:r>
+        <w:rPr>
+          <w:rStyle w:val="VerbatimChar"/>
+        </w:rPr>
+        <w:t xml:space="preserve">##  Max.   :6210   Max.   :871200  </w:t>
+      </w:r>
+      <w:r>
+        <w:br/>
+      </w:r>
+      <w:r>
+        <w:rPr>
+          <w:rStyle w:val="VerbatimChar"/>
+        </w:rPr>
+        <w:t xml:space="preserve">## </w:t>
+      </w:r>
+    </w:p>
+    <w:p>
+      <w:pPr>
+        <w:rPr>
+          <w:lang w:eastAsia="en-US"/>
+        </w:rPr>
+      </w:pPr>
+    </w:p>
+    <w:p>
+      <w:pPr>
+        <w:rPr>
+          <w:lang w:eastAsia="en-US"/>
+        </w:rPr>
+      </w:pPr>
+    </w:p>
+    <w:p>
+      <w:pPr>
+        <w:rPr>
+          <w:lang w:eastAsia="en-US"/>
+        </w:rPr>
+      </w:pPr>
+    </w:p>
+    <w:p>
+      <w:pPr>
+        <w:rPr>
+          <w:lang w:eastAsia="en-US"/>
+        </w:rPr>
+      </w:pPr>
+    </w:p>
+    <w:p>
+      <w:pPr>
+        <w:rPr>
+          <w:lang w:eastAsia="en-US"/>
+        </w:rPr>
+      </w:pPr>
+    </w:p>
+    <w:p>
+      <w:pPr>
+        <w:rPr>
+          <w:lang w:eastAsia="en-US"/>
+        </w:rPr>
+      </w:pPr>
+    </w:p>
+    <w:p>
+      <w:pPr>
+        <w:rPr>
+          <w:lang w:eastAsia="en-US"/>
+        </w:rPr>
+      </w:pPr>
+    </w:p>
+    <w:p>
+      <w:pPr>
+        <w:rPr>
+          <w:lang w:eastAsia="en-US"/>
+        </w:rPr>
+      </w:pPr>
+    </w:p>
+    <w:p>
+      <w:pPr>
+        <w:rPr>
+          <w:lang w:eastAsia="en-US"/>
+        </w:rPr>
+      </w:pPr>
+    </w:p>
+    <w:p>
+      <w:pPr>
+        <w:rPr>
+          <w:lang w:eastAsia="en-US"/>
+        </w:rPr>
+      </w:pPr>
+    </w:p>
+    <w:p>
+      <w:pPr>
+        <w:rPr>
+          <w:lang w:eastAsia="en-US"/>
+        </w:rPr>
+      </w:pPr>
+    </w:p>
+    <w:p>
+      <w:pPr>
+        <w:rPr>
+          <w:lang w:eastAsia="en-US"/>
+        </w:rPr>
+      </w:pPr>
+    </w:p>
+    <w:p>
+      <w:pPr>
+        <w:rPr>
+          <w:lang w:eastAsia="en-US"/>
+        </w:rPr>
+      </w:pPr>
+    </w:p>
+    <w:p>
+      <w:pPr>
+        <w:rPr>
+          <w:lang w:eastAsia="en-US"/>
+        </w:rPr>
+      </w:pPr>
+    </w:p>
+    <w:p>
+      <w:pPr>
+        <w:rPr>
+          <w:lang w:eastAsia="en-US"/>
+        </w:rPr>
+      </w:pPr>
+    </w:p>
+    <w:p>
+      <w:pPr>
+        <w:rPr>
+          <w:lang w:eastAsia="en-US"/>
+        </w:rPr>
+      </w:pPr>
+    </w:p>
+    <w:p>
+      <w:pPr>
+        <w:rPr>
+          <w:lang w:eastAsia="en-US"/>
+        </w:rPr>
+      </w:pPr>
+    </w:p>
+    <w:p>
+      <w:pPr>
+        <w:rPr>
+          <w:lang w:eastAsia="en-US"/>
+        </w:rPr>
+      </w:pPr>
+    </w:p>
+    <w:p>
+      <w:pPr>
+        <w:rPr>
+          <w:lang w:eastAsia="en-US"/>
+        </w:rPr>
+      </w:pPr>
+    </w:p>
+    <w:p>
+      <w:pPr>
+        <w:rPr>
+          <w:lang w:eastAsia="en-US"/>
+        </w:rPr>
+      </w:pPr>
+    </w:p>
+    <w:p>
+      <w:pPr>
+        <w:rPr>
+          <w:lang w:eastAsia="en-US"/>
+        </w:rPr>
+      </w:pPr>
+    </w:p>
+    <w:p>
+      <w:pPr>
+        <w:rPr>
+          <w:lang w:eastAsia="en-US"/>
+        </w:rPr>
+      </w:pPr>
+    </w:p>
+    <w:p>
+      <w:pPr>
+        <w:pStyle w:val="Heading2"/>
+        <w:rPr>
+          <w:sz w:val="28"/>
+          <w:szCs w:val="28"/>
+        </w:rPr>
+      </w:pPr>
+      <w:r>
+        <w:rPr>
+          <w:sz w:val="28"/>
+          <w:szCs w:val="28"/>
+        </w:rPr>
+        <w:t>List of Figures</w:t>
+      </w:r>
+    </w:p>
+    <w:p>
+      <w:pPr>
+        <w:rPr>
+          <w:lang w:eastAsia="en-US"/>
+        </w:rPr>
+      </w:pPr>
+    </w:p>
+    <w:p>
+      <w:pPr>
+        <w:rPr>
+          <w:lang w:eastAsia="en-US"/>
+        </w:rPr>
+      </w:pPr>
+      <w:r>
+        <w:rPr>
+          <w:lang w:eastAsia="en-US"/>
+        </w:rPr>
         <w:lastRenderedPageBreak/>
-        <w:t xml:space="preserve">##  Max.   :2015.0   Max.   :98199   Max.   :47.78   Max.   </w:t>
-      </w:r>
-      <w:proofErr w:type="gramStart"/>
-      <w:r>
-        <w:rPr>
-          <w:rStyle w:val="VerbatimChar"/>
-        </w:rPr>
-        <w:t>:-</w:t>
-      </w:r>
-      <w:proofErr w:type="gramEnd"/>
-      <w:r>
-        <w:rPr>
-          <w:rStyle w:val="VerbatimChar"/>
-        </w:rPr>
-        <w:t xml:space="preserve">121.3  </w:t>
-      </w:r>
-      <w:r>
-        <w:br/>
-      </w:r>
-      <w:r>
-        <w:rPr>
-          <w:rStyle w:val="VerbatimChar"/>
-        </w:rPr>
-        <w:t xml:space="preserve">##                                                                   </w:t>
-      </w:r>
-      <w:r>
-        <w:br/>
-      </w:r>
-      <w:r>
-        <w:rPr>
-          <w:rStyle w:val="VerbatimChar"/>
-        </w:rPr>
-        <w:t xml:space="preserve">##  sqft_living15    sqft_lot15    </w:t>
-      </w:r>
-      <w:r>
-        <w:br/>
-      </w:r>
-      <w:r>
-        <w:rPr>
-          <w:rStyle w:val="VerbatimChar"/>
-        </w:rPr>
-        <w:t xml:space="preserve">##  Min.   : 399   Min.   :   651  </w:t>
-      </w:r>
-      <w:r>
-        <w:br/>
-      </w:r>
-      <w:r>
-        <w:rPr>
-          <w:rStyle w:val="VerbatimChar"/>
-        </w:rPr>
-        <w:t xml:space="preserve">##  1st Qu.:1490   1st Qu.:  5100  </w:t>
-      </w:r>
-      <w:r>
-        <w:br/>
-      </w:r>
-      <w:r>
-        <w:rPr>
-          <w:rStyle w:val="VerbatimChar"/>
-        </w:rPr>
-        <w:t xml:space="preserve">##  Median :1840   Median :  7620  </w:t>
-      </w:r>
-      <w:r>
-        <w:br/>
-      </w:r>
-      <w:r>
-        <w:rPr>
-          <w:rStyle w:val="VerbatimChar"/>
-        </w:rPr>
-        <w:t xml:space="preserve">##  Mean   :1987   Mean   : 12768  </w:t>
-      </w:r>
-      <w:r>
-        <w:br/>
-      </w:r>
-      <w:r>
-        <w:rPr>
-          <w:rStyle w:val="VerbatimChar"/>
-        </w:rPr>
-        <w:t xml:space="preserve">##  3rd Qu.:2360   3rd Qu.: 10083  </w:t>
-      </w:r>
-      <w:r>
-        <w:br/>
-      </w:r>
-      <w:r>
-        <w:rPr>
-          <w:rStyle w:val="VerbatimChar"/>
-        </w:rPr>
-        <w:t xml:space="preserve">##  Max.   :6210   Max.   :871200  </w:t>
-      </w:r>
-      <w:r>
-        <w:br/>
-      </w:r>
-      <w:r>
-        <w:rPr>
-          <w:rStyle w:val="VerbatimChar"/>
-        </w:rPr>
-        <w:t xml:space="preserve">## </w:t>
-      </w:r>
-    </w:p>
-    <w:p>
-      <w:pPr>
-        <w:rPr>
-          <w:lang w:eastAsia="en-US"/>
-        </w:rPr>
-      </w:pPr>
-    </w:p>
-    <w:p>
-      <w:pPr>
-        <w:rPr>
-          <w:lang w:eastAsia="en-US"/>
-        </w:rPr>
-      </w:pPr>
-    </w:p>
-    <w:p>
-      <w:pPr>
-        <w:rPr>
-          <w:lang w:eastAsia="en-US"/>
-        </w:rPr>
-      </w:pPr>
-    </w:p>
-    <w:p>
-      <w:pPr>
-        <w:rPr>
-          <w:lang w:eastAsia="en-US"/>
-        </w:rPr>
-      </w:pPr>
-    </w:p>
-    <w:p>
-      <w:pPr>
-        <w:rPr>
-          <w:lang w:eastAsia="en-US"/>
-        </w:rPr>
-      </w:pPr>
-    </w:p>
-    <w:p>
-      <w:pPr>
-        <w:rPr>
-          <w:lang w:eastAsia="en-US"/>
-        </w:rPr>
-      </w:pPr>
-    </w:p>
-    <w:p>
-      <w:pPr>
-        <w:rPr>
-          <w:lang w:eastAsia="en-US"/>
-        </w:rPr>
-      </w:pPr>
-    </w:p>
-    <w:p>
-      <w:pPr>
-        <w:rPr>
-          <w:lang w:eastAsia="en-US"/>
-        </w:rPr>
-      </w:pPr>
-    </w:p>
-    <w:p>
-      <w:pPr>
-        <w:rPr>
-          <w:lang w:eastAsia="en-US"/>
-        </w:rPr>
-      </w:pPr>
-    </w:p>
-    <w:p>
-      <w:pPr>
-        <w:rPr>
-          <w:lang w:eastAsia="en-US"/>
-        </w:rPr>
-      </w:pPr>
-    </w:p>
-    <w:p>
-      <w:pPr>
-        <w:rPr>
-          <w:lang w:eastAsia="en-US"/>
-        </w:rPr>
-      </w:pPr>
-    </w:p>
-    <w:p>
-      <w:pPr>
-        <w:rPr>
-          <w:lang w:eastAsia="en-US"/>
-        </w:rPr>
-      </w:pPr>
-    </w:p>
-    <w:p>
-      <w:pPr>
-        <w:rPr>
-          <w:lang w:eastAsia="en-US"/>
-        </w:rPr>
-      </w:pPr>
-    </w:p>
-    <w:p>
-      <w:pPr>
-        <w:rPr>
-          <w:lang w:eastAsia="en-US"/>
-        </w:rPr>
-      </w:pPr>
-    </w:p>
-    <w:p>
-      <w:pPr>
-        <w:rPr>
-          <w:lang w:eastAsia="en-US"/>
-        </w:rPr>
-      </w:pPr>
-    </w:p>
-    <w:p>
-      <w:pPr>
-        <w:rPr>
-          <w:lang w:eastAsia="en-US"/>
-        </w:rPr>
-      </w:pPr>
-    </w:p>
-    <w:p>
-      <w:pPr>
-        <w:rPr>
-          <w:lang w:eastAsia="en-US"/>
-        </w:rPr>
-      </w:pPr>
-    </w:p>
-    <w:p>
-      <w:pPr>
-        <w:rPr>
-          <w:lang w:eastAsia="en-US"/>
-        </w:rPr>
-      </w:pPr>
-    </w:p>
-    <w:p>
-      <w:pPr>
-        <w:rPr>
-          <w:lang w:eastAsia="en-US"/>
-        </w:rPr>
-      </w:pPr>
-    </w:p>
-    <w:p>
-      <w:pPr>
-        <w:rPr>
-          <w:lang w:eastAsia="en-US"/>
-        </w:rPr>
-      </w:pPr>
-    </w:p>
-    <w:p>
-      <w:pPr>
-        <w:rPr>
-          <w:lang w:eastAsia="en-US"/>
-        </w:rPr>
-      </w:pPr>
-    </w:p>
-    <w:p>
-      <w:pPr>
-        <w:rPr>
-          <w:lang w:eastAsia="en-US"/>
-        </w:rPr>
-      </w:pPr>
-    </w:p>
-    <w:p>
-      <w:pPr>
-        <w:pStyle w:val="Heading2"/>
-        <w:rPr>
-          <w:sz w:val="28"/>
-          <w:szCs w:val="28"/>
-        </w:rPr>
-      </w:pPr>
-      <w:r>
-        <w:rPr>
-          <w:sz w:val="28"/>
-          <w:szCs w:val="28"/>
-        </w:rPr>
-        <w:lastRenderedPageBreak/>
-        <w:t xml:space="preserve">List of </w:t>
-      </w:r>
-      <w:r>
-        <w:rPr>
-          <w:sz w:val="28"/>
-          <w:szCs w:val="28"/>
-        </w:rPr>
-        <w:t>Figures</w:t>
-      </w:r>
-    </w:p>
-    <w:p>
-      <w:pPr>
-        <w:rPr>
-          <w:lang w:eastAsia="en-US"/>
-        </w:rPr>
-      </w:pPr>
-    </w:p>
-    <w:p>
-      <w:pPr>
-        <w:rPr>
-          <w:lang w:eastAsia="en-US"/>
-        </w:rPr>
-      </w:pPr>
-      <w:r>
-        <w:rPr>
-          <w:lang w:eastAsia="en-US"/>
-        </w:rPr>
         <w:t>Figure 1 – QQ Plots of Features</w:t>
       </w:r>
       <w:r>
@@ -1750,7 +2069,7 @@
                     <pic:cNvPicPr/>
                   </pic:nvPicPr>
                   <pic:blipFill>
-                    <a:blip r:embed="rId9"/>
+                    <a:blip r:embed="rId12"/>
                     <a:stretch>
                       <a:fillRect/>
                     </a:stretch>
@@ -1801,7 +2120,7 @@
                     <pic:cNvPicPr/>
                   </pic:nvPicPr>
                   <pic:blipFill>
-                    <a:blip r:embed="rId10"/>
+                    <a:blip r:embed="rId13"/>
                     <a:stretch>
                       <a:fillRect/>
                     </a:stretch>
@@ -1851,7 +2170,7 @@
                     <pic:cNvPicPr/>
                   </pic:nvPicPr>
                   <pic:blipFill>
-                    <a:blip r:embed="rId11"/>
+                    <a:blip r:embed="rId14"/>
                     <a:stretch>
                       <a:fillRect/>
                     </a:stretch>
@@ -1921,8 +2240,6 @@
           <w:lang w:eastAsia="en-US"/>
         </w:rPr>
       </w:pPr>
-      <w:bookmarkStart w:id="0" w:name="_GoBack"/>
-      <w:bookmarkEnd w:id="0"/>
     </w:p>
     <w:p>
       <w:pPr>
@@ -1956,7 +2273,12 @@
     <w:p/>
     <w:p/>
     <w:sectPr>
-      <w:headerReference w:type="default" r:id="rId12"/>
+      <w:headerReference w:type="even" r:id="rId15"/>
+      <w:headerReference w:type="default" r:id="rId16"/>
+      <w:footerReference w:type="even" r:id="rId17"/>
+      <w:footerReference w:type="default" r:id="rId18"/>
+      <w:headerReference w:type="first" r:id="rId19"/>
+      <w:footerReference w:type="first" r:id="rId20"/>
       <w:pgSz w:w="12240" w:h="15840"/>
       <w:pgMar w:top="1440" w:right="1440" w:bottom="1440" w:left="1440" w:header="720" w:footer="720" w:gutter="0"/>
       <w:cols w:space="720"/>
@@ -1991,6 +2313,36 @@
 </w:endnotes>
 </file>
 
+<file path=word/footer1.xml><?xml version="1.0" encoding="utf-8"?>
+<w:ftr xmlns:wpc="http://schemas.microsoft.com/office/word/2010/wordprocessingCanvas" xmlns:cx="http://schemas.microsoft.com/office/drawing/2014/chartex" xmlns:cx1="http://schemas.microsoft.com/office/drawing/2015/9/8/chartex" xmlns:cx2="http://schemas.microsoft.com/office/drawing/2015/10/21/chartex" xmlns:cx3="http://schemas.microsoft.com/office/drawing/2016/5/9/chartex" xmlns:cx4="http://schemas.microsoft.com/office/drawing/2016/5/10/chartex" xmlns:cx5="http://schemas.microsoft.com/office/drawing/2016/5/11/chartex" xmlns:cx6="http://schemas.microsoft.com/office/drawing/2016/5/12/chartex" xmlns:cx7="http://schemas.microsoft.com/office/drawing/2016/5/13/chartex" xmlns:cx8="http://schemas.microsoft.com/office/drawing/2016/5/14/chartex" xmlns:mc="http://schemas.openxmlformats.org/markup-compatibility/2006" xmlns:aink="http://schemas.microsoft.com/office/drawing/2016/ink" xmlns:am3d="http://schemas.microsoft.com/office/drawing/2017/model3d" xmlns:o="urn:schemas-microsoft-com:office:office" xmlns:r="http://schemas.openxmlformats.org/officeDocument/2006/relationships" xmlns:m="http://schemas.openxmlformats.org/officeDocument/2006/math" xmlns:v="urn:schemas-microsoft-com:vml" xmlns:wp14="http://schemas.microsoft.com/office/word/2010/wordprocessingDrawing" xmlns:wp="http://schemas.openxmlformats.org/drawingml/2006/wordprocessingDrawing" xmlns:w10="urn:schemas-microsoft-com:office:word" xmlns:w="http://schemas.openxmlformats.org/wordprocessingml/2006/main" xmlns:w14="http://schemas.microsoft.com/office/word/2010/wordml" xmlns:w15="http://schemas.microsoft.com/office/word/2012/wordml" xmlns:w16cid="http://schemas.microsoft.com/office/word/2016/wordml/cid" xmlns:w16se="http://schemas.microsoft.com/office/word/2015/wordml/symex" xmlns:wpg="http://schemas.microsoft.com/office/word/2010/wordprocessingGroup" xmlns:wpi="http://schemas.microsoft.com/office/word/2010/wordprocessingInk" xmlns:wne="http://schemas.microsoft.com/office/word/2006/wordml" xmlns:wps="http://schemas.microsoft.com/office/word/2010/wordprocessingShape" mc:Ignorable="w14 w15 w16se w16cid wp14">
+  <w:p>
+    <w:pPr>
+      <w:pStyle w:val="Footer"/>
+    </w:pPr>
+  </w:p>
+</w:ftr>
+</file>
+
+<file path=word/footer2.xml><?xml version="1.0" encoding="utf-8"?>
+<w:ftr xmlns:wpc="http://schemas.microsoft.com/office/word/2010/wordprocessingCanvas" xmlns:cx="http://schemas.microsoft.com/office/drawing/2014/chartex" xmlns:cx1="http://schemas.microsoft.com/office/drawing/2015/9/8/chartex" xmlns:cx2="http://schemas.microsoft.com/office/drawing/2015/10/21/chartex" xmlns:cx3="http://schemas.microsoft.com/office/drawing/2016/5/9/chartex" xmlns:cx4="http://schemas.microsoft.com/office/drawing/2016/5/10/chartex" xmlns:cx5="http://schemas.microsoft.com/office/drawing/2016/5/11/chartex" xmlns:cx6="http://schemas.microsoft.com/office/drawing/2016/5/12/chartex" xmlns:cx7="http://schemas.microsoft.com/office/drawing/2016/5/13/chartex" xmlns:cx8="http://schemas.microsoft.com/office/drawing/2016/5/14/chartex" xmlns:mc="http://schemas.openxmlformats.org/markup-compatibility/2006" xmlns:aink="http://schemas.microsoft.com/office/drawing/2016/ink" xmlns:am3d="http://schemas.microsoft.com/office/drawing/2017/model3d" xmlns:o="urn:schemas-microsoft-com:office:office" xmlns:r="http://schemas.openxmlformats.org/officeDocument/2006/relationships" xmlns:m="http://schemas.openxmlformats.org/officeDocument/2006/math" xmlns:v="urn:schemas-microsoft-com:vml" xmlns:wp14="http://schemas.microsoft.com/office/word/2010/wordprocessingDrawing" xmlns:wp="http://schemas.openxmlformats.org/drawingml/2006/wordprocessingDrawing" xmlns:w10="urn:schemas-microsoft-com:office:word" xmlns:w="http://schemas.openxmlformats.org/wordprocessingml/2006/main" xmlns:w14="http://schemas.microsoft.com/office/word/2010/wordml" xmlns:w15="http://schemas.microsoft.com/office/word/2012/wordml" xmlns:w16cid="http://schemas.microsoft.com/office/word/2016/wordml/cid" xmlns:w16se="http://schemas.microsoft.com/office/word/2015/wordml/symex" xmlns:wpg="http://schemas.microsoft.com/office/word/2010/wordprocessingGroup" xmlns:wpi="http://schemas.microsoft.com/office/word/2010/wordprocessingInk" xmlns:wne="http://schemas.microsoft.com/office/word/2006/wordml" xmlns:wps="http://schemas.microsoft.com/office/word/2010/wordprocessingShape" mc:Ignorable="w14 w15 w16se w16cid wp14">
+  <w:p>
+    <w:pPr>
+      <w:pStyle w:val="Footer"/>
+    </w:pPr>
+  </w:p>
+</w:ftr>
+</file>
+
+<file path=word/footer3.xml><?xml version="1.0" encoding="utf-8"?>
+<w:ftr xmlns:wpc="http://schemas.microsoft.com/office/word/2010/wordprocessingCanvas" xmlns:cx="http://schemas.microsoft.com/office/drawing/2014/chartex" xmlns:cx1="http://schemas.microsoft.com/office/drawing/2015/9/8/chartex" xmlns:cx2="http://schemas.microsoft.com/office/drawing/2015/10/21/chartex" xmlns:cx3="http://schemas.microsoft.com/office/drawing/2016/5/9/chartex" xmlns:cx4="http://schemas.microsoft.com/office/drawing/2016/5/10/chartex" xmlns:cx5="http://schemas.microsoft.com/office/drawing/2016/5/11/chartex" xmlns:cx6="http://schemas.microsoft.com/office/drawing/2016/5/12/chartex" xmlns:cx7="http://schemas.microsoft.com/office/drawing/2016/5/13/chartex" xmlns:cx8="http://schemas.microsoft.com/office/drawing/2016/5/14/chartex" xmlns:mc="http://schemas.openxmlformats.org/markup-compatibility/2006" xmlns:aink="http://schemas.microsoft.com/office/drawing/2016/ink" xmlns:am3d="http://schemas.microsoft.com/office/drawing/2017/model3d" xmlns:o="urn:schemas-microsoft-com:office:office" xmlns:r="http://schemas.openxmlformats.org/officeDocument/2006/relationships" xmlns:m="http://schemas.openxmlformats.org/officeDocument/2006/math" xmlns:v="urn:schemas-microsoft-com:vml" xmlns:wp14="http://schemas.microsoft.com/office/word/2010/wordprocessingDrawing" xmlns:wp="http://schemas.openxmlformats.org/drawingml/2006/wordprocessingDrawing" xmlns:w10="urn:schemas-microsoft-com:office:word" xmlns:w="http://schemas.openxmlformats.org/wordprocessingml/2006/main" xmlns:w14="http://schemas.microsoft.com/office/word/2010/wordml" xmlns:w15="http://schemas.microsoft.com/office/word/2012/wordml" xmlns:w16cid="http://schemas.microsoft.com/office/word/2016/wordml/cid" xmlns:w16se="http://schemas.microsoft.com/office/word/2015/wordml/symex" xmlns:wpg="http://schemas.microsoft.com/office/word/2010/wordprocessingGroup" xmlns:wpi="http://schemas.microsoft.com/office/word/2010/wordprocessingInk" xmlns:wne="http://schemas.microsoft.com/office/word/2006/wordml" xmlns:wps="http://schemas.microsoft.com/office/word/2010/wordprocessingShape" mc:Ignorable="w14 w15 w16se w16cid wp14">
+  <w:p>
+    <w:pPr>
+      <w:pStyle w:val="Footer"/>
+    </w:pPr>
+  </w:p>
+</w:ftr>
+</file>
+
 <file path=word/footnotes.xml><?xml version="1.0" encoding="utf-8"?>
 <w:footnotes xmlns:wpc="http://schemas.microsoft.com/office/word/2010/wordprocessingCanvas" xmlns:cx="http://schemas.microsoft.com/office/drawing/2014/chartex" xmlns:cx1="http://schemas.microsoft.com/office/drawing/2015/9/8/chartex" xmlns:cx2="http://schemas.microsoft.com/office/drawing/2015/10/21/chartex" xmlns:cx3="http://schemas.microsoft.com/office/drawing/2016/5/9/chartex" xmlns:cx4="http://schemas.microsoft.com/office/drawing/2016/5/10/chartex" xmlns:cx5="http://schemas.microsoft.com/office/drawing/2016/5/11/chartex" xmlns:cx6="http://schemas.microsoft.com/office/drawing/2016/5/12/chartex" xmlns:cx7="http://schemas.microsoft.com/office/drawing/2016/5/13/chartex" xmlns:cx8="http://schemas.microsoft.com/office/drawing/2016/5/14/chartex" xmlns:mc="http://schemas.openxmlformats.org/markup-compatibility/2006" xmlns:aink="http://schemas.microsoft.com/office/drawing/2016/ink" xmlns:am3d="http://schemas.microsoft.com/office/drawing/2017/model3d" xmlns:o="urn:schemas-microsoft-com:office:office" xmlns:r="http://schemas.openxmlformats.org/officeDocument/2006/relationships" xmlns:m="http://schemas.openxmlformats.org/officeDocument/2006/math" xmlns:v="urn:schemas-microsoft-com:vml" xmlns:wp14="http://schemas.microsoft.com/office/word/2010/wordprocessingDrawing" xmlns:wp="http://schemas.openxmlformats.org/drawingml/2006/wordprocessingDrawing" xmlns:w10="urn:schemas-microsoft-com:office:word" xmlns:w="http://schemas.openxmlformats.org/wordprocessingml/2006/main" xmlns:w14="http://schemas.microsoft.com/office/word/2010/wordml" xmlns:w15="http://schemas.microsoft.com/office/word/2012/wordml" xmlns:w16cid="http://schemas.microsoft.com/office/word/2016/wordml/cid" xmlns:w16se="http://schemas.microsoft.com/office/word/2015/wordml/symex" xmlns:wpg="http://schemas.microsoft.com/office/word/2010/wordprocessingGroup" xmlns:wpi="http://schemas.microsoft.com/office/word/2010/wordprocessingInk" xmlns:wne="http://schemas.microsoft.com/office/word/2006/wordml" xmlns:wps="http://schemas.microsoft.com/office/word/2010/wordprocessingShape" mc:Ignorable="w14 w15 w16se w16cid wp14">
   <w:footnote w:type="separator" w:id="-1">
@@ -2017,6 +2369,16 @@
 </file>
 
 <file path=word/header1.xml><?xml version="1.0" encoding="utf-8"?>
+<w:hdr xmlns:wpc="http://schemas.microsoft.com/office/word/2010/wordprocessingCanvas" xmlns:cx="http://schemas.microsoft.com/office/drawing/2014/chartex" xmlns:cx1="http://schemas.microsoft.com/office/drawing/2015/9/8/chartex" xmlns:cx2="http://schemas.microsoft.com/office/drawing/2015/10/21/chartex" xmlns:cx3="http://schemas.microsoft.com/office/drawing/2016/5/9/chartex" xmlns:cx4="http://schemas.microsoft.com/office/drawing/2016/5/10/chartex" xmlns:cx5="http://schemas.microsoft.com/office/drawing/2016/5/11/chartex" xmlns:cx6="http://schemas.microsoft.com/office/drawing/2016/5/12/chartex" xmlns:cx7="http://schemas.microsoft.com/office/drawing/2016/5/13/chartex" xmlns:cx8="http://schemas.microsoft.com/office/drawing/2016/5/14/chartex" xmlns:mc="http://schemas.openxmlformats.org/markup-compatibility/2006" xmlns:aink="http://schemas.microsoft.com/office/drawing/2016/ink" xmlns:am3d="http://schemas.microsoft.com/office/drawing/2017/model3d" xmlns:o="urn:schemas-microsoft-com:office:office" xmlns:r="http://schemas.openxmlformats.org/officeDocument/2006/relationships" xmlns:m="http://schemas.openxmlformats.org/officeDocument/2006/math" xmlns:v="urn:schemas-microsoft-com:vml" xmlns:wp14="http://schemas.microsoft.com/office/word/2010/wordprocessingDrawing" xmlns:wp="http://schemas.openxmlformats.org/drawingml/2006/wordprocessingDrawing" xmlns:w10="urn:schemas-microsoft-com:office:word" xmlns:w="http://schemas.openxmlformats.org/wordprocessingml/2006/main" xmlns:w14="http://schemas.microsoft.com/office/word/2010/wordml" xmlns:w15="http://schemas.microsoft.com/office/word/2012/wordml" xmlns:w16cid="http://schemas.microsoft.com/office/word/2016/wordml/cid" xmlns:w16se="http://schemas.microsoft.com/office/word/2015/wordml/symex" xmlns:wpg="http://schemas.microsoft.com/office/word/2010/wordprocessingGroup" xmlns:wpi="http://schemas.microsoft.com/office/word/2010/wordprocessingInk" xmlns:wne="http://schemas.microsoft.com/office/word/2006/wordml" xmlns:wps="http://schemas.microsoft.com/office/word/2010/wordprocessingShape" mc:Ignorable="w14 w15 w16se w16cid wp14">
+  <w:p>
+    <w:pPr>
+      <w:pStyle w:val="Header"/>
+    </w:pPr>
+  </w:p>
+</w:hdr>
+</file>
+
+<file path=word/header2.xml><?xml version="1.0" encoding="utf-8"?>
 <w:hdr xmlns:wpc="http://schemas.microsoft.com/office/word/2010/wordprocessingCanvas" xmlns:cx="http://schemas.microsoft.com/office/drawing/2014/chartex" xmlns:cx1="http://schemas.microsoft.com/office/drawing/2015/9/8/chartex" xmlns:cx2="http://schemas.microsoft.com/office/drawing/2015/10/21/chartex" xmlns:cx3="http://schemas.microsoft.com/office/drawing/2016/5/9/chartex" xmlns:cx4="http://schemas.microsoft.com/office/drawing/2016/5/10/chartex" xmlns:cx5="http://schemas.microsoft.com/office/drawing/2016/5/11/chartex" xmlns:cx6="http://schemas.microsoft.com/office/drawing/2016/5/12/chartex" xmlns:cx7="http://schemas.microsoft.com/office/drawing/2016/5/13/chartex" xmlns:cx8="http://schemas.microsoft.com/office/drawing/2016/5/14/chartex" xmlns:mc="http://schemas.openxmlformats.org/markup-compatibility/2006" xmlns:aink="http://schemas.microsoft.com/office/drawing/2016/ink" xmlns:am3d="http://schemas.microsoft.com/office/drawing/2017/model3d" xmlns:o="urn:schemas-microsoft-com:office:office" xmlns:r="http://schemas.openxmlformats.org/officeDocument/2006/relationships" xmlns:m="http://schemas.openxmlformats.org/officeDocument/2006/math" xmlns:v="urn:schemas-microsoft-com:vml" xmlns:wp14="http://schemas.microsoft.com/office/word/2010/wordprocessingDrawing" xmlns:wp="http://schemas.openxmlformats.org/drawingml/2006/wordprocessingDrawing" xmlns:w10="urn:schemas-microsoft-com:office:word" xmlns:w="http://schemas.openxmlformats.org/wordprocessingml/2006/main" xmlns:w14="http://schemas.microsoft.com/office/word/2010/wordml" xmlns:w15="http://schemas.microsoft.com/office/word/2012/wordml" xmlns:w16cid="http://schemas.microsoft.com/office/word/2016/wordml/cid" xmlns:w16se="http://schemas.microsoft.com/office/word/2015/wordml/symex" xmlns:wpg="http://schemas.microsoft.com/office/word/2010/wordprocessingGroup" xmlns:wpi="http://schemas.microsoft.com/office/word/2010/wordprocessingInk" xmlns:wne="http://schemas.microsoft.com/office/word/2006/wordml" xmlns:wps="http://schemas.microsoft.com/office/word/2010/wordprocessingShape" mc:Ignorable="w14 w15 w16se w16cid wp14">
   <w:p>
     <w:pPr>
@@ -2034,13 +2396,8 @@
     <w:r>
       <w:ptab w:relativeTo="margin" w:alignment="right" w:leader="none"/>
     </w:r>
-    <w:proofErr w:type="spellStart"/>
     <w:r>
-      <w:t>Queena</w:t>
-    </w:r>
-    <w:proofErr w:type="spellEnd"/>
-    <w:r>
-      <w:t xml:space="preserve"> Wang</w:t>
+      <w:t>Queena Wang</w:t>
     </w:r>
   </w:p>
   <w:p>
@@ -2054,6 +2411,16 @@
       <w:tab/>
       <w:t>Brandon Croom</w:t>
     </w:r>
+  </w:p>
+</w:hdr>
+</file>
+
+<file path=word/header3.xml><?xml version="1.0" encoding="utf-8"?>
+<w:hdr xmlns:wpc="http://schemas.microsoft.com/office/word/2010/wordprocessingCanvas" xmlns:cx="http://schemas.microsoft.com/office/drawing/2014/chartex" xmlns:cx1="http://schemas.microsoft.com/office/drawing/2015/9/8/chartex" xmlns:cx2="http://schemas.microsoft.com/office/drawing/2015/10/21/chartex" xmlns:cx3="http://schemas.microsoft.com/office/drawing/2016/5/9/chartex" xmlns:cx4="http://schemas.microsoft.com/office/drawing/2016/5/10/chartex" xmlns:cx5="http://schemas.microsoft.com/office/drawing/2016/5/11/chartex" xmlns:cx6="http://schemas.microsoft.com/office/drawing/2016/5/12/chartex" xmlns:cx7="http://schemas.microsoft.com/office/drawing/2016/5/13/chartex" xmlns:cx8="http://schemas.microsoft.com/office/drawing/2016/5/14/chartex" xmlns:mc="http://schemas.openxmlformats.org/markup-compatibility/2006" xmlns:aink="http://schemas.microsoft.com/office/drawing/2016/ink" xmlns:am3d="http://schemas.microsoft.com/office/drawing/2017/model3d" xmlns:o="urn:schemas-microsoft-com:office:office" xmlns:r="http://schemas.openxmlformats.org/officeDocument/2006/relationships" xmlns:m="http://schemas.openxmlformats.org/officeDocument/2006/math" xmlns:v="urn:schemas-microsoft-com:vml" xmlns:wp14="http://schemas.microsoft.com/office/word/2010/wordprocessingDrawing" xmlns:wp="http://schemas.openxmlformats.org/drawingml/2006/wordprocessingDrawing" xmlns:w10="urn:schemas-microsoft-com:office:word" xmlns:w="http://schemas.openxmlformats.org/wordprocessingml/2006/main" xmlns:w14="http://schemas.microsoft.com/office/word/2010/wordml" xmlns:w15="http://schemas.microsoft.com/office/word/2012/wordml" xmlns:w16cid="http://schemas.microsoft.com/office/word/2016/wordml/cid" xmlns:w16se="http://schemas.microsoft.com/office/word/2015/wordml/symex" xmlns:wpg="http://schemas.microsoft.com/office/word/2010/wordprocessingGroup" xmlns:wpi="http://schemas.microsoft.com/office/word/2010/wordprocessingInk" xmlns:wne="http://schemas.microsoft.com/office/word/2006/wordml" xmlns:wps="http://schemas.microsoft.com/office/word/2010/wordprocessingShape" mc:Ignorable="w14 w15 w16se w16cid wp14">
+  <w:p>
+    <w:pPr>
+      <w:pStyle w:val="Header"/>
+    </w:pPr>
   </w:p>
 </w:hdr>
 </file>
@@ -2312,7 +2679,7 @@
       </w:pPr>
     </w:pPrDefault>
   </w:docDefaults>
-  <w:latentStyles w:defLockedState="0" w:defUIPriority="99" w:defSemiHidden="0" w:defUnhideWhenUsed="0" w:defQFormat="0" w:count="375">
+  <w:latentStyles w:defLockedState="0" w:defUIPriority="99" w:defSemiHidden="0" w:defUnhideWhenUsed="0" w:defQFormat="0" w:count="377">
     <w:lsdException w:name="Normal" w:uiPriority="0" w:qFormat="1"/>
     <w:lsdException w:name="heading 1" w:uiPriority="9" w:qFormat="1"/>
     <w:lsdException w:name="heading 2" w:semiHidden="1" w:uiPriority="9" w:unhideWhenUsed="1" w:qFormat="1"/>
@@ -2397,7 +2764,7 @@
     <w:lsdException w:name="Body Text 3" w:semiHidden="1" w:unhideWhenUsed="1"/>
     <w:lsdException w:name="Body Text Indent 2" w:semiHidden="1" w:unhideWhenUsed="1"/>
     <w:lsdException w:name="Body Text Indent 3" w:semiHidden="1" w:unhideWhenUsed="1"/>
-    <w:lsdException w:name="Block Text" w:semiHidden="1" w:unhideWhenUsed="1"/>
+    <w:lsdException w:name="Block Text" w:semiHidden="1" w:uiPriority="9" w:unhideWhenUsed="1" w:qFormat="1"/>
     <w:lsdException w:name="Hyperlink" w:semiHidden="1" w:unhideWhenUsed="1"/>
     <w:lsdException w:name="FollowedHyperlink" w:semiHidden="1" w:unhideWhenUsed="1"/>
     <w:lsdException w:name="Strong" w:uiPriority="22" w:qFormat="1"/>
@@ -2418,7 +2785,6 @@
     <w:lsdException w:name="HTML Sample" w:semiHidden="1" w:unhideWhenUsed="1"/>
     <w:lsdException w:name="HTML Typewriter" w:semiHidden="1" w:unhideWhenUsed="1"/>
     <w:lsdException w:name="HTML Variable" w:semiHidden="1" w:unhideWhenUsed="1"/>
-    <w:lsdException w:name="Normal Table" w:semiHidden="1" w:unhideWhenUsed="1"/>
     <w:lsdException w:name="annotation subject" w:semiHidden="1" w:unhideWhenUsed="1"/>
     <w:lsdException w:name="No List" w:semiHidden="1" w:unhideWhenUsed="1"/>
     <w:lsdException w:name="Outline List 1" w:semiHidden="1" w:unhideWhenUsed="1"/>
@@ -2464,11 +2830,9 @@
     <w:lsdException w:name="Table Subtle 1" w:semiHidden="1" w:unhideWhenUsed="1"/>
     <w:lsdException w:name="Table Subtle 2" w:semiHidden="1" w:unhideWhenUsed="1"/>
     <w:lsdException w:name="Table Web 1" w:semiHidden="1" w:unhideWhenUsed="1"/>
-    <w:lsdException w:name="Table Web 2" w:semiHidden="1" w:unhideWhenUsed="1"/>
     <w:lsdException w:name="Table Web 3" w:semiHidden="1" w:unhideWhenUsed="1"/>
     <w:lsdException w:name="Balloon Text" w:semiHidden="1" w:unhideWhenUsed="1"/>
     <w:lsdException w:name="Table Grid" w:uiPriority="39"/>
-    <w:lsdException w:name="Table Theme" w:semiHidden="1" w:unhideWhenUsed="1"/>
     <w:lsdException w:name="Placeholder Text" w:semiHidden="1"/>
     <w:lsdException w:name="No Spacing" w:uiPriority="1" w:qFormat="1"/>
     <w:lsdException w:name="Light Shading" w:uiPriority="60"/>
@@ -2688,6 +3052,8 @@
     <w:lsdException w:name="Smart Hyperlink" w:semiHidden="1" w:unhideWhenUsed="1"/>
     <w:lsdException w:name="Hashtag" w:semiHidden="1" w:unhideWhenUsed="1"/>
     <w:lsdException w:name="Unresolved Mention" w:semiHidden="1" w:unhideWhenUsed="1"/>
+    <w:lsdException w:name="Smart Link" w:semiHidden="1" w:unhideWhenUsed="1"/>
+    <w:lsdException w:name="Smart Link Error" w:semiHidden="1" w:unhideWhenUsed="1"/>
   </w:latentStyles>
   <w:style w:type="paragraph" w:default="1" w:styleId="Normal">
     <w:name w:val="Normal"/>
@@ -2943,6 +3309,117 @@
       <w:sz w:val="18"/>
       <w:szCs w:val="18"/>
     </w:rPr>
+  </w:style>
+  <w:style w:type="paragraph" w:customStyle="1" w:styleId="FirstParagraph">
+    <w:name w:val="First Paragraph"/>
+    <w:basedOn w:val="BodyText"/>
+    <w:next w:val="BodyText"/>
+    <w:qFormat/>
+    <w:rsid w:val="00203C4D"/>
+    <w:pPr>
+      <w:spacing w:before="180" w:after="180" w:line="240" w:lineRule="auto"/>
+    </w:pPr>
+    <w:rPr>
+      <w:rFonts w:eastAsiaTheme="minorHAnsi"/>
+      <w:sz w:val="24"/>
+      <w:szCs w:val="24"/>
+      <w:lang w:eastAsia="en-US"/>
+    </w:rPr>
+  </w:style>
+  <w:style w:type="paragraph" w:styleId="BlockText">
+    <w:name w:val="Block Text"/>
+    <w:basedOn w:val="BodyText"/>
+    <w:next w:val="BodyText"/>
+    <w:uiPriority w:val="9"/>
+    <w:unhideWhenUsed/>
+    <w:qFormat/>
+    <w:rsid w:val="00203C4D"/>
+    <w:pPr>
+      <w:spacing w:before="100" w:after="100" w:line="240" w:lineRule="auto"/>
+    </w:pPr>
+    <w:rPr>
+      <w:rFonts w:asciiTheme="majorHAnsi" w:eastAsiaTheme="majorEastAsia" w:hAnsiTheme="majorHAnsi" w:cstheme="majorBidi"/>
+      <w:bCs/>
+      <w:sz w:val="20"/>
+      <w:szCs w:val="20"/>
+      <w:lang w:eastAsia="en-US"/>
+    </w:rPr>
+  </w:style>
+  <w:style w:type="character" w:customStyle="1" w:styleId="KeywordTok">
+    <w:name w:val="KeywordTok"/>
+    <w:basedOn w:val="VerbatimChar"/>
+    <w:rsid w:val="00203C4D"/>
+    <w:rPr>
+      <w:rFonts w:ascii="Consolas" w:hAnsi="Consolas"/>
+      <w:b/>
+      <w:color w:val="204A87"/>
+      <w:sz w:val="22"/>
+      <w:shd w:val="clear" w:color="auto" w:fill="F8F8F8"/>
+    </w:rPr>
+  </w:style>
+  <w:style w:type="character" w:customStyle="1" w:styleId="DataTypeTok">
+    <w:name w:val="DataTypeTok"/>
+    <w:basedOn w:val="VerbatimChar"/>
+    <w:rsid w:val="00203C4D"/>
+    <w:rPr>
+      <w:rFonts w:ascii="Consolas" w:hAnsi="Consolas"/>
+      <w:color w:val="204A87"/>
+      <w:sz w:val="22"/>
+      <w:shd w:val="clear" w:color="auto" w:fill="F8F8F8"/>
+    </w:rPr>
+  </w:style>
+  <w:style w:type="character" w:customStyle="1" w:styleId="StringTok">
+    <w:name w:val="StringTok"/>
+    <w:basedOn w:val="VerbatimChar"/>
+    <w:rsid w:val="00203C4D"/>
+    <w:rPr>
+      <w:rFonts w:ascii="Consolas" w:hAnsi="Consolas"/>
+      <w:color w:val="4E9A06"/>
+      <w:sz w:val="22"/>
+      <w:shd w:val="clear" w:color="auto" w:fill="F8F8F8"/>
+    </w:rPr>
+  </w:style>
+  <w:style w:type="character" w:customStyle="1" w:styleId="OperatorTok">
+    <w:name w:val="OperatorTok"/>
+    <w:basedOn w:val="VerbatimChar"/>
+    <w:rsid w:val="00203C4D"/>
+    <w:rPr>
+      <w:rFonts w:ascii="Consolas" w:hAnsi="Consolas"/>
+      <w:b/>
+      <w:color w:val="CE5C00"/>
+      <w:sz w:val="22"/>
+      <w:shd w:val="clear" w:color="auto" w:fill="F8F8F8"/>
+    </w:rPr>
+  </w:style>
+  <w:style w:type="character" w:customStyle="1" w:styleId="NormalTok">
+    <w:name w:val="NormalTok"/>
+    <w:basedOn w:val="VerbatimChar"/>
+    <w:rsid w:val="00203C4D"/>
+    <w:rPr>
+      <w:rFonts w:ascii="Consolas" w:hAnsi="Consolas"/>
+      <w:sz w:val="22"/>
+      <w:shd w:val="clear" w:color="auto" w:fill="F8F8F8"/>
+    </w:rPr>
+  </w:style>
+  <w:style w:type="paragraph" w:styleId="BodyText">
+    <w:name w:val="Body Text"/>
+    <w:basedOn w:val="Normal"/>
+    <w:link w:val="BodyTextChar"/>
+    <w:uiPriority w:val="99"/>
+    <w:semiHidden/>
+    <w:unhideWhenUsed/>
+    <w:rsid w:val="00203C4D"/>
+    <w:pPr>
+      <w:spacing w:after="120"/>
+    </w:pPr>
+  </w:style>
+  <w:style w:type="character" w:customStyle="1" w:styleId="BodyTextChar">
+    <w:name w:val="Body Text Char"/>
+    <w:basedOn w:val="DefaultParagraphFont"/>
+    <w:link w:val="BodyText"/>
+    <w:uiPriority w:val="99"/>
+    <w:semiHidden/>
+    <w:rsid w:val="00203C4D"/>
   </w:style>
 </w:styles>
 </file>

</xml_diff>

<commit_message>
add regression code in R and graph to the dco
</commit_message>
<xml_diff>
--- a/Wang_Croom_Project1.docx
+++ b/Wang_Croom_Project1.docx
@@ -554,6 +554,41 @@
           <w:lang w:eastAsia="en-US"/>
         </w:rPr>
         <w:br/>
+      </w:r>
+    </w:p>
+    <w:p>
+      <w:pPr>
+        <w:pStyle w:val="BlockText"/>
+        <w:numPr>
+          <w:ilvl w:val="0"/>
+          <w:numId w:val="3"/>
+        </w:numPr>
+      </w:pPr>
+      <w:r>
+        <w:t>Use alpha = 0.05, where necessary.</w:t>
+      </w:r>
+    </w:p>
+    <w:p>
+      <w:pPr>
+        <w:pStyle w:val="BlockText"/>
+        <w:numPr>
+          <w:ilvl w:val="0"/>
+          <w:numId w:val="3"/>
+        </w:numPr>
+      </w:pPr>
+      <w:r>
+        <w:t>Use R and provide relevant code and output.</w:t>
+      </w:r>
+    </w:p>
+    <w:p>
+      <w:pPr>
+        <w:pStyle w:val="BlockText"/>
+      </w:pPr>
+      <w:r>
+        <w:rPr>
+          <w:b/>
+        </w:rPr>
+        <w:t>Step 1: Scatterplots</w:t>
       </w:r>
     </w:p>
     <w:p>
@@ -635,30 +670,6 @@
           <w:b/>
         </w:rPr>
       </w:pPr>
-    </w:p>
-    <w:p>
-      <w:pPr>
-        <w:pStyle w:val="BlockText"/>
-        <w:rPr>
-          <w:b/>
-        </w:rPr>
-      </w:pPr>
-    </w:p>
-    <w:p>
-      <w:pPr>
-        <w:pStyle w:val="BlockText"/>
-        <w:rPr>
-          <w:b/>
-        </w:rPr>
-      </w:pPr>
-    </w:p>
-    <w:p>
-      <w:pPr>
-        <w:pStyle w:val="BlockText"/>
-        <w:rPr>
-          <w:b/>
-        </w:rPr>
-      </w:pPr>
       <w:r>
         <w:rPr>
           <w:b/>
@@ -670,7 +681,19 @@
         <w:rPr>
           <w:b/>
         </w:rPr>
-        <w:t xml:space="preserve"> log with</w:t>
+        <w:t xml:space="preserve"> log</w:t>
+      </w:r>
+      <w:r>
+        <w:rPr>
+          <w:b/>
+        </w:rPr>
+        <w:t xml:space="preserve"> transformation</w:t>
+      </w:r>
+      <w:r>
+        <w:rPr>
+          <w:b/>
+        </w:rPr>
+        <w:t xml:space="preserve"> with</w:t>
       </w:r>
       <w:r>
         <w:rPr>
@@ -741,13 +764,13 @@
         <w:rPr>
           <w:b/>
         </w:rPr>
-        <w:t xml:space="preserve">Try a transformation with </w:t>
+        <w:t>Try a transformation with sq</w:t>
       </w:r>
       <w:r>
         <w:rPr>
           <w:b/>
         </w:rPr>
-        <w:t>sqrt</w:t>
+        <w:t>uare root transformation</w:t>
       </w:r>
       <w:r>
         <w:rPr>
@@ -810,8 +833,354 @@
           </wp:inline>
         </w:drawing>
       </w:r>
+    </w:p>
+    <w:p>
+      <w:pPr>
+        <w:pStyle w:val="BlockText"/>
+      </w:pPr>
+      <w:r>
+        <w:rPr>
+          <w:b/>
+        </w:rPr>
+        <w:lastRenderedPageBreak/>
+        <w:t>The log transformed variables look to visually satisfy assumptions of linear trend, constant variance and conditional normality. Independence will be assumed.</w:t>
+      </w:r>
+    </w:p>
+    <w:p>
+      <w:pPr>
+        <w:pStyle w:val="BodyText"/>
+        <w:rPr>
+          <w:lang w:eastAsia="en-US"/>
+        </w:rPr>
+      </w:pPr>
       <w:bookmarkStart w:id="0" w:name="_GoBack"/>
       <w:bookmarkEnd w:id="0"/>
+      <w:r>
+        <w:rPr>
+          <w:b/>
+        </w:rPr>
+        <w:t xml:space="preserve">Step </w:t>
+      </w:r>
+      <w:r>
+        <w:rPr>
+          <w:b/>
+        </w:rPr>
+        <w:t>2</w:t>
+      </w:r>
+      <w:r>
+        <w:rPr>
+          <w:b/>
+        </w:rPr>
+        <w:t xml:space="preserve">: </w:t>
+      </w:r>
+      <w:r>
+        <w:rPr>
+          <w:b/>
+        </w:rPr>
+        <w:t>Build</w:t>
+      </w:r>
+      <w:r>
+        <w:rPr>
+          <w:b/>
+        </w:rPr>
+        <w:t xml:space="preserve"> the model</w:t>
+      </w:r>
+    </w:p>
+    <w:p>
+      <w:pPr>
+        <w:pStyle w:val="BlockText"/>
+        <w:rPr>
+          <w:b/>
+        </w:rPr>
+      </w:pPr>
+      <m:oMathPara>
+        <m:oMath>
+          <m:groupChr>
+            <m:groupChrPr>
+              <m:chr m:val="^"/>
+              <m:pos m:val="top"/>
+              <m:vertJc m:val="bot"/>
+              <m:ctrlPr>
+                <w:rPr>
+                  <w:rFonts w:ascii="Cambria Math" w:hAnsi="Cambria Math"/>
+                </w:rPr>
+              </m:ctrlPr>
+            </m:groupChrPr>
+            <m:e>
+              <m:r>
+                <m:rPr>
+                  <m:sty m:val="b"/>
+                </m:rPr>
+                <w:rPr>
+                  <w:rFonts w:ascii="Cambria Math" w:hAnsi="Cambria Math"/>
+                </w:rPr>
+                <m:t>μ</m:t>
+              </m:r>
+            </m:e>
+          </m:groupChr>
+          <m:r>
+            <m:rPr>
+              <m:sty m:val="b"/>
+            </m:rPr>
+            <w:rPr>
+              <w:rFonts w:ascii="Cambria Math" w:hAnsi="Cambria Math"/>
+            </w:rPr>
+            <m:t>(</m:t>
+          </m:r>
+          <m:r>
+            <m:rPr>
+              <m:sty m:val="b"/>
+            </m:rPr>
+            <w:rPr>
+              <w:rFonts w:ascii="Cambria Math" w:hAnsi="Cambria Math"/>
+            </w:rPr>
+            <m:t>price</m:t>
+          </m:r>
+          <m:r>
+            <m:rPr>
+              <m:sty m:val="b"/>
+            </m:rPr>
+            <w:rPr>
+              <w:rFonts w:ascii="Cambria Math" w:hAnsi="Cambria Math"/>
+            </w:rPr>
+            <m:t>)=</m:t>
+          </m:r>
+          <m:sSub>
+            <m:sSubPr>
+              <m:ctrlPr>
+                <w:rPr>
+                  <w:rFonts w:ascii="Cambria Math" w:hAnsi="Cambria Math"/>
+                </w:rPr>
+              </m:ctrlPr>
+            </m:sSubPr>
+            <m:e>
+              <m:r>
+                <m:rPr>
+                  <m:sty m:val="b"/>
+                </m:rPr>
+                <w:rPr>
+                  <w:rFonts w:ascii="Cambria Math" w:hAnsi="Cambria Math"/>
+                </w:rPr>
+                <m:t>β</m:t>
+              </m:r>
+            </m:e>
+            <m:sub>
+              <m:r>
+                <m:rPr>
+                  <m:sty m:val="b"/>
+                </m:rPr>
+                <w:rPr>
+                  <w:rFonts w:ascii="Cambria Math" w:hAnsi="Cambria Math"/>
+                </w:rPr>
+                <m:t>0</m:t>
+              </m:r>
+            </m:sub>
+          </m:sSub>
+          <m:r>
+            <m:rPr>
+              <m:sty m:val="b"/>
+            </m:rPr>
+            <w:rPr>
+              <w:rFonts w:ascii="Cambria Math" w:hAnsi="Cambria Math"/>
+            </w:rPr>
+            <m:t>+</m:t>
+          </m:r>
+          <m:sSub>
+            <m:sSubPr>
+              <m:ctrlPr>
+                <w:rPr>
+                  <w:rFonts w:ascii="Cambria Math" w:hAnsi="Cambria Math"/>
+                </w:rPr>
+              </m:ctrlPr>
+            </m:sSubPr>
+            <m:e>
+              <m:r>
+                <m:rPr>
+                  <m:sty m:val="b"/>
+                </m:rPr>
+                <w:rPr>
+                  <w:rFonts w:ascii="Cambria Math" w:hAnsi="Cambria Math"/>
+                </w:rPr>
+                <m:t>β</m:t>
+              </m:r>
+            </m:e>
+            <m:sub>
+              <m:r>
+                <m:rPr>
+                  <m:sty m:val="b"/>
+                </m:rPr>
+                <w:rPr>
+                  <w:rFonts w:ascii="Cambria Math" w:hAnsi="Cambria Math"/>
+                </w:rPr>
+                <m:t>1</m:t>
+              </m:r>
+            </m:sub>
+          </m:sSub>
+          <m:r>
+            <m:rPr>
+              <m:sty m:val="b"/>
+            </m:rPr>
+            <w:rPr>
+              <w:rFonts w:ascii="Cambria Math" w:hAnsi="Cambria Math"/>
+            </w:rPr>
+            <m:t>⋅(b</m:t>
+          </m:r>
+          <m:r>
+            <m:rPr>
+              <m:sty m:val="b"/>
+            </m:rPr>
+            <w:rPr>
+              <w:rFonts w:ascii="Cambria Math" w:hAnsi="Cambria Math"/>
+            </w:rPr>
+            <m:t>athroom</m:t>
+          </m:r>
+          <m:r>
+            <m:rPr>
+              <m:sty m:val="b"/>
+            </m:rPr>
+            <w:rPr>
+              <w:rFonts w:ascii="Cambria Math" w:hAnsi="Cambria Math"/>
+            </w:rPr>
+            <m:t>)+</m:t>
+          </m:r>
+          <m:sSub>
+            <m:sSubPr>
+              <m:ctrlPr>
+                <w:rPr>
+                  <w:rFonts w:ascii="Cambria Math" w:hAnsi="Cambria Math"/>
+                </w:rPr>
+              </m:ctrlPr>
+            </m:sSubPr>
+            <m:e>
+              <m:r>
+                <m:rPr>
+                  <m:sty m:val="b"/>
+                </m:rPr>
+                <w:rPr>
+                  <w:rFonts w:ascii="Cambria Math" w:hAnsi="Cambria Math"/>
+                </w:rPr>
+                <m:t>β</m:t>
+              </m:r>
+            </m:e>
+            <m:sub>
+              <m:r>
+                <m:rPr>
+                  <m:sty m:val="b"/>
+                </m:rPr>
+                <w:rPr>
+                  <w:rFonts w:ascii="Cambria Math" w:hAnsi="Cambria Math"/>
+                </w:rPr>
+                <m:t>2</m:t>
+              </m:r>
+            </m:sub>
+          </m:sSub>
+          <m:r>
+            <m:rPr>
+              <m:sty m:val="b"/>
+            </m:rPr>
+            <w:rPr>
+              <w:rFonts w:ascii="Cambria Math" w:hAnsi="Cambria Math"/>
+            </w:rPr>
+            <m:t>⋅</m:t>
+          </m:r>
+          <m:r>
+            <m:rPr>
+              <m:sty m:val="b"/>
+            </m:rPr>
+            <w:rPr>
+              <w:rFonts w:ascii="Cambria Math" w:hAnsi="Cambria Math"/>
+            </w:rPr>
+            <m:t>(</m:t>
+          </m:r>
+          <m:r>
+            <m:rPr>
+              <m:sty m:val="b"/>
+            </m:rPr>
+            <w:rPr>
+              <w:rFonts w:ascii="Cambria Math" w:hAnsi="Cambria Math"/>
+            </w:rPr>
+            <m:t>sqft_living</m:t>
+          </m:r>
+          <m:r>
+            <m:rPr>
+              <m:sty m:val="b"/>
+            </m:rPr>
+            <w:rPr>
+              <w:rFonts w:ascii="Cambria Math" w:hAnsi="Cambria Math"/>
+            </w:rPr>
+            <m:t>)</m:t>
+          </m:r>
+        </m:oMath>
+      </m:oMathPara>
+    </w:p>
+    <w:p>
+      <w:pPr>
+        <w:pStyle w:val="BodyText"/>
+        <w:rPr>
+          <w:lang w:eastAsia="en-US"/>
+        </w:rPr>
+      </w:pPr>
+    </w:p>
+    <w:p>
+      <w:pPr>
+        <w:pStyle w:val="BodyText"/>
+        <w:rPr>
+          <w:lang w:eastAsia="en-US"/>
+        </w:rPr>
+      </w:pPr>
+      <w:r>
+        <w:rPr>
+          <w:b/>
+        </w:rPr>
+        <w:t>Step 3: Fit the model</w:t>
+      </w:r>
+    </w:p>
+    <w:p>
+      <w:pPr>
+        <w:rPr>
+          <w:lang w:eastAsia="en-US"/>
+        </w:rPr>
+      </w:pPr>
+      <w:r>
+        <w:rPr>
+          <w:noProof/>
+        </w:rPr>
+        <w:drawing>
+          <wp:inline distT="0" distB="0" distL="0" distR="0" wp14:anchorId="5CA71F51" wp14:editId="3C37156D">
+            <wp:extent cx="5943600" cy="3060700"/>
+            <wp:effectExtent l="0" t="0" r="0" b="6350"/>
+            <wp:docPr id="4" name="Picture 4"/>
+            <wp:cNvGraphicFramePr>
+              <a:graphicFrameLocks xmlns:a="http://schemas.openxmlformats.org/drawingml/2006/main" noChangeAspect="1"/>
+            </wp:cNvGraphicFramePr>
+            <a:graphic xmlns:a="http://schemas.openxmlformats.org/drawingml/2006/main">
+              <a:graphicData uri="http://schemas.openxmlformats.org/drawingml/2006/picture">
+                <pic:pic xmlns:pic="http://schemas.openxmlformats.org/drawingml/2006/picture">
+                  <pic:nvPicPr>
+                    <pic:cNvPr id="1" name=""/>
+                    <pic:cNvPicPr/>
+                  </pic:nvPicPr>
+                  <pic:blipFill>
+                    <a:blip r:embed="rId12"/>
+                    <a:stretch>
+                      <a:fillRect/>
+                    </a:stretch>
+                  </pic:blipFill>
+                  <pic:spPr>
+                    <a:xfrm>
+                      <a:off x="0" y="0"/>
+                      <a:ext cx="5943600" cy="3060700"/>
+                    </a:xfrm>
+                    <a:prstGeom prst="rect">
+                      <a:avLst/>
+                    </a:prstGeom>
+                  </pic:spPr>
+                </pic:pic>
+              </a:graphicData>
+            </a:graphic>
+          </wp:inline>
+        </w:drawing>
+      </w:r>
     </w:p>
     <w:p>
       <w:pPr>
@@ -2066,57 +2435,6 @@
                 <pic:pic xmlns:pic="http://schemas.openxmlformats.org/drawingml/2006/picture">
                   <pic:nvPicPr>
                     <pic:cNvPr id="1" name="Picture"/>
-                    <pic:cNvPicPr/>
-                  </pic:nvPicPr>
-                  <pic:blipFill>
-                    <a:blip r:embed="rId12"/>
-                    <a:stretch>
-                      <a:fillRect/>
-                    </a:stretch>
-                  </pic:blipFill>
-                  <pic:spPr bwMode="auto">
-                    <a:xfrm>
-                      <a:off x="0" y="0"/>
-                      <a:ext cx="4619625" cy="3695700"/>
-                    </a:xfrm>
-                    <a:prstGeom prst="rect">
-                      <a:avLst/>
-                    </a:prstGeom>
-                    <a:noFill/>
-                    <a:ln w="9525">
-                      <a:noFill/>
-                      <a:headEnd/>
-                      <a:tailEnd/>
-                    </a:ln>
-                  </pic:spPr>
-                </pic:pic>
-              </a:graphicData>
-            </a:graphic>
-          </wp:inline>
-        </w:drawing>
-      </w:r>
-      <w:r>
-        <w:rPr>
-          <w:noProof/>
-        </w:rPr>
-        <w:t xml:space="preserve"> </w:t>
-      </w:r>
-      <w:r>
-        <w:rPr>
-          <w:noProof/>
-        </w:rPr>
-        <w:lastRenderedPageBreak/>
-        <w:drawing>
-          <wp:inline distT="0" distB="0" distL="0" distR="0" wp14:anchorId="22595C22" wp14:editId="59304CE2">
-            <wp:extent cx="4619625" cy="3695700"/>
-            <wp:effectExtent l="0" t="0" r="9525" b="0"/>
-            <wp:docPr id="2" name="Picture"/>
-            <wp:cNvGraphicFramePr/>
-            <a:graphic xmlns:a="http://schemas.openxmlformats.org/drawingml/2006/main">
-              <a:graphicData uri="http://schemas.openxmlformats.org/drawingml/2006/picture">
-                <pic:pic xmlns:pic="http://schemas.openxmlformats.org/drawingml/2006/picture">
-                  <pic:nvPicPr>
-                    <pic:cNvPr id="2" name="Picture"/>
                     <pic:cNvPicPr/>
                   </pic:nvPicPr>
                   <pic:blipFill>
@@ -2156,17 +2474,18 @@
         <w:rPr>
           <w:noProof/>
         </w:rPr>
+        <w:lastRenderedPageBreak/>
         <w:drawing>
-          <wp:inline distT="0" distB="0" distL="0" distR="0" wp14:anchorId="2CB6E325" wp14:editId="7F34D456">
+          <wp:inline distT="0" distB="0" distL="0" distR="0" wp14:anchorId="22595C22" wp14:editId="59304CE2">
             <wp:extent cx="4619625" cy="3695700"/>
             <wp:effectExtent l="0" t="0" r="9525" b="0"/>
-            <wp:docPr id="3" name="Picture"/>
+            <wp:docPr id="2" name="Picture"/>
             <wp:cNvGraphicFramePr/>
             <a:graphic xmlns:a="http://schemas.openxmlformats.org/drawingml/2006/main">
               <a:graphicData uri="http://schemas.openxmlformats.org/drawingml/2006/picture">
                 <pic:pic xmlns:pic="http://schemas.openxmlformats.org/drawingml/2006/picture">
                   <pic:nvPicPr>
-                    <pic:cNvPr id="3" name="Picture"/>
+                    <pic:cNvPr id="2" name="Picture"/>
                     <pic:cNvPicPr/>
                   </pic:nvPicPr>
                   <pic:blipFill>
@@ -2196,6 +2515,56 @@
           </wp:inline>
         </w:drawing>
       </w:r>
+      <w:r>
+        <w:rPr>
+          <w:noProof/>
+        </w:rPr>
+        <w:t xml:space="preserve"> </w:t>
+      </w:r>
+      <w:r>
+        <w:rPr>
+          <w:noProof/>
+        </w:rPr>
+        <w:drawing>
+          <wp:inline distT="0" distB="0" distL="0" distR="0" wp14:anchorId="2CB6E325" wp14:editId="7F34D456">
+            <wp:extent cx="4619625" cy="3695700"/>
+            <wp:effectExtent l="0" t="0" r="9525" b="0"/>
+            <wp:docPr id="3" name="Picture"/>
+            <wp:cNvGraphicFramePr/>
+            <a:graphic xmlns:a="http://schemas.openxmlformats.org/drawingml/2006/main">
+              <a:graphicData uri="http://schemas.openxmlformats.org/drawingml/2006/picture">
+                <pic:pic xmlns:pic="http://schemas.openxmlformats.org/drawingml/2006/picture">
+                  <pic:nvPicPr>
+                    <pic:cNvPr id="3" name="Picture"/>
+                    <pic:cNvPicPr/>
+                  </pic:nvPicPr>
+                  <pic:blipFill>
+                    <a:blip r:embed="rId15"/>
+                    <a:stretch>
+                      <a:fillRect/>
+                    </a:stretch>
+                  </pic:blipFill>
+                  <pic:spPr bwMode="auto">
+                    <a:xfrm>
+                      <a:off x="0" y="0"/>
+                      <a:ext cx="4619625" cy="3695700"/>
+                    </a:xfrm>
+                    <a:prstGeom prst="rect">
+                      <a:avLst/>
+                    </a:prstGeom>
+                    <a:noFill/>
+                    <a:ln w="9525">
+                      <a:noFill/>
+                      <a:headEnd/>
+                      <a:tailEnd/>
+                    </a:ln>
+                  </pic:spPr>
+                </pic:pic>
+              </a:graphicData>
+            </a:graphic>
+          </wp:inline>
+        </w:drawing>
+      </w:r>
     </w:p>
     <w:p>
       <w:pPr>
@@ -2273,12 +2642,12 @@
     <w:p/>
     <w:p/>
     <w:sectPr>
-      <w:headerReference w:type="even" r:id="rId15"/>
-      <w:headerReference w:type="default" r:id="rId16"/>
-      <w:footerReference w:type="even" r:id="rId17"/>
-      <w:footerReference w:type="default" r:id="rId18"/>
-      <w:headerReference w:type="first" r:id="rId19"/>
-      <w:footerReference w:type="first" r:id="rId20"/>
+      <w:headerReference w:type="even" r:id="rId16"/>
+      <w:headerReference w:type="default" r:id="rId17"/>
+      <w:footerReference w:type="even" r:id="rId18"/>
+      <w:footerReference w:type="default" r:id="rId19"/>
+      <w:headerReference w:type="first" r:id="rId20"/>
+      <w:footerReference w:type="first" r:id="rId21"/>
       <w:pgSz w:w="12240" w:h="15840"/>
       <w:pgMar w:top="1440" w:right="1440" w:bottom="1440" w:left="1440" w:header="720" w:footer="720" w:gutter="0"/>
       <w:cols w:space="720"/>
@@ -2428,6 +2797,98 @@
 <file path=word/numbering.xml><?xml version="1.0" encoding="utf-8"?>
 <w:numbering xmlns:wpc="http://schemas.microsoft.com/office/word/2010/wordprocessingCanvas" xmlns:cx="http://schemas.microsoft.com/office/drawing/2014/chartex" xmlns:cx1="http://schemas.microsoft.com/office/drawing/2015/9/8/chartex" xmlns:cx2="http://schemas.microsoft.com/office/drawing/2015/10/21/chartex" xmlns:cx3="http://schemas.microsoft.com/office/drawing/2016/5/9/chartex" xmlns:cx4="http://schemas.microsoft.com/office/drawing/2016/5/10/chartex" xmlns:cx5="http://schemas.microsoft.com/office/drawing/2016/5/11/chartex" xmlns:cx6="http://schemas.microsoft.com/office/drawing/2016/5/12/chartex" xmlns:cx7="http://schemas.microsoft.com/office/drawing/2016/5/13/chartex" xmlns:cx8="http://schemas.microsoft.com/office/drawing/2016/5/14/chartex" xmlns:mc="http://schemas.openxmlformats.org/markup-compatibility/2006" xmlns:aink="http://schemas.microsoft.com/office/drawing/2016/ink" xmlns:am3d="http://schemas.microsoft.com/office/drawing/2017/model3d" xmlns:o="urn:schemas-microsoft-com:office:office" xmlns:r="http://schemas.openxmlformats.org/officeDocument/2006/relationships" xmlns:m="http://schemas.openxmlformats.org/officeDocument/2006/math" xmlns:v="urn:schemas-microsoft-com:vml" xmlns:wp14="http://schemas.microsoft.com/office/word/2010/wordprocessingDrawing" xmlns:wp="http://schemas.openxmlformats.org/drawingml/2006/wordprocessingDrawing" xmlns:w10="urn:schemas-microsoft-com:office:word" xmlns:w="http://schemas.openxmlformats.org/wordprocessingml/2006/main" xmlns:w14="http://schemas.microsoft.com/office/word/2010/wordml" xmlns:w15="http://schemas.microsoft.com/office/word/2012/wordml" xmlns:w16cid="http://schemas.microsoft.com/office/word/2016/wordml/cid" xmlns:w16se="http://schemas.microsoft.com/office/word/2015/wordml/symex" xmlns:wpg="http://schemas.microsoft.com/office/word/2010/wordprocessingGroup" xmlns:wpi="http://schemas.microsoft.com/office/word/2010/wordprocessingInk" xmlns:wne="http://schemas.microsoft.com/office/word/2006/wordml" xmlns:wps="http://schemas.microsoft.com/office/word/2010/wordprocessingShape" mc:Ignorable="w14 w15 w16se w16cid wp14">
   <w:abstractNum w:abstractNumId="0" w15:restartNumberingAfterBreak="0">
+    <w:nsid w:val="F10EA11F"/>
+    <w:multiLevelType w:val="multilevel"/>
+    <w:tmpl w:val="ADB8F368"/>
+    <w:lvl w:ilvl="0">
+      <w:numFmt w:val="bullet"/>
+      <w:lvlText w:val="•"/>
+      <w:lvlJc w:val="left"/>
+      <w:pPr>
+        <w:tabs>
+          <w:tab w:val="num" w:pos="0"/>
+        </w:tabs>
+        <w:ind w:left="480" w:hanging="480"/>
+      </w:pPr>
+    </w:lvl>
+    <w:lvl w:ilvl="1">
+      <w:numFmt w:val="bullet"/>
+      <w:lvlText w:val="–"/>
+      <w:lvlJc w:val="left"/>
+      <w:pPr>
+        <w:tabs>
+          <w:tab w:val="num" w:pos="720"/>
+        </w:tabs>
+        <w:ind w:left="1200" w:hanging="480"/>
+      </w:pPr>
+    </w:lvl>
+    <w:lvl w:ilvl="2">
+      <w:numFmt w:val="bullet"/>
+      <w:lvlText w:val="•"/>
+      <w:lvlJc w:val="left"/>
+      <w:pPr>
+        <w:tabs>
+          <w:tab w:val="num" w:pos="1440"/>
+        </w:tabs>
+        <w:ind w:left="1920" w:hanging="480"/>
+      </w:pPr>
+    </w:lvl>
+    <w:lvl w:ilvl="3">
+      <w:numFmt w:val="bullet"/>
+      <w:lvlText w:val="–"/>
+      <w:lvlJc w:val="left"/>
+      <w:pPr>
+        <w:tabs>
+          <w:tab w:val="num" w:pos="2160"/>
+        </w:tabs>
+        <w:ind w:left="2640" w:hanging="480"/>
+      </w:pPr>
+    </w:lvl>
+    <w:lvl w:ilvl="4">
+      <w:numFmt w:val="bullet"/>
+      <w:lvlText w:val="•"/>
+      <w:lvlJc w:val="left"/>
+      <w:pPr>
+        <w:tabs>
+          <w:tab w:val="num" w:pos="2880"/>
+        </w:tabs>
+        <w:ind w:left="3360" w:hanging="480"/>
+      </w:pPr>
+    </w:lvl>
+    <w:lvl w:ilvl="5">
+      <w:numFmt w:val="bullet"/>
+      <w:lvlText w:val="–"/>
+      <w:lvlJc w:val="left"/>
+      <w:pPr>
+        <w:tabs>
+          <w:tab w:val="num" w:pos="3600"/>
+        </w:tabs>
+        <w:ind w:left="4080" w:hanging="480"/>
+      </w:pPr>
+    </w:lvl>
+    <w:lvl w:ilvl="6">
+      <w:numFmt w:val="bullet"/>
+      <w:lvlText w:val="•"/>
+      <w:lvlJc w:val="left"/>
+      <w:pPr>
+        <w:tabs>
+          <w:tab w:val="num" w:pos="4320"/>
+        </w:tabs>
+        <w:ind w:left="4800" w:hanging="480"/>
+      </w:pPr>
+    </w:lvl>
+    <w:lvl w:ilvl="7">
+      <w:numFmt w:val="decimal"/>
+      <w:lvlText w:val=""/>
+      <w:lvlJc w:val="left"/>
+    </w:lvl>
+    <w:lvl w:ilvl="8">
+      <w:numFmt w:val="decimal"/>
+      <w:lvlText w:val=""/>
+      <w:lvlJc w:val="left"/>
+    </w:lvl>
+  </w:abstractNum>
+  <w:abstractNum w:abstractNumId="1" w15:restartNumberingAfterBreak="0">
     <w:nsid w:val="133F1640"/>
     <w:multiLevelType w:val="hybridMultilevel"/>
     <w:tmpl w:val="9A6E08E4"/>
@@ -2540,7 +3001,7 @@
       </w:rPr>
     </w:lvl>
   </w:abstractNum>
-  <w:abstractNum w:abstractNumId="1" w15:restartNumberingAfterBreak="0">
+  <w:abstractNum w:abstractNumId="2" w15:restartNumberingAfterBreak="0">
     <w:nsid w:val="5A8A2917"/>
     <w:multiLevelType w:val="hybridMultilevel"/>
     <w:tmpl w:val="110403F6"/>
@@ -2654,10 +3115,13 @@
     </w:lvl>
   </w:abstractNum>
   <w:num w:numId="1">
-    <w:abstractNumId w:val="0"/>
+    <w:abstractNumId w:val="1"/>
   </w:num>
   <w:num w:numId="2">
-    <w:abstractNumId w:val="1"/>
+    <w:abstractNumId w:val="2"/>
+  </w:num>
+  <w:num w:numId="3">
+    <w:abstractNumId w:val="0"/>
   </w:num>
 </w:numbering>
 </file>
@@ -2785,6 +3249,7 @@
     <w:lsdException w:name="HTML Sample" w:semiHidden="1" w:unhideWhenUsed="1"/>
     <w:lsdException w:name="HTML Typewriter" w:semiHidden="1" w:unhideWhenUsed="1"/>
     <w:lsdException w:name="HTML Variable" w:semiHidden="1" w:unhideWhenUsed="1"/>
+    <w:lsdException w:name="Normal Table" w:semiHidden="1" w:unhideWhenUsed="1"/>
     <w:lsdException w:name="annotation subject" w:semiHidden="1" w:unhideWhenUsed="1"/>
     <w:lsdException w:name="No List" w:semiHidden="1" w:unhideWhenUsed="1"/>
     <w:lsdException w:name="Outline List 1" w:semiHidden="1" w:unhideWhenUsed="1"/>
@@ -2830,9 +3295,11 @@
     <w:lsdException w:name="Table Subtle 1" w:semiHidden="1" w:unhideWhenUsed="1"/>
     <w:lsdException w:name="Table Subtle 2" w:semiHidden="1" w:unhideWhenUsed="1"/>
     <w:lsdException w:name="Table Web 1" w:semiHidden="1" w:unhideWhenUsed="1"/>
+    <w:lsdException w:name="Table Web 2" w:semiHidden="1" w:unhideWhenUsed="1"/>
     <w:lsdException w:name="Table Web 3" w:semiHidden="1" w:unhideWhenUsed="1"/>
     <w:lsdException w:name="Balloon Text" w:semiHidden="1" w:unhideWhenUsed="1"/>
     <w:lsdException w:name="Table Grid" w:uiPriority="39"/>
+    <w:lsdException w:name="Table Theme" w:semiHidden="1" w:unhideWhenUsed="1"/>
     <w:lsdException w:name="Placeholder Text" w:semiHidden="1"/>
     <w:lsdException w:name="No Spacing" w:uiPriority="1" w:qFormat="1"/>
     <w:lsdException w:name="Light Shading" w:uiPriority="60"/>

</xml_diff>

<commit_message>
added data explanation in the documention
</commit_message>
<xml_diff>
--- a/Wang_Croom_Project1.docx
+++ b/Wang_Croom_Project1.docx
@@ -853,8 +853,6 @@
           <w:lang w:eastAsia="en-US"/>
         </w:rPr>
       </w:pPr>
-      <w:bookmarkStart w:id="0" w:name="_GoBack"/>
-      <w:bookmarkEnd w:id="0"/>
       <w:r>
         <w:rPr>
           <w:b/>
@@ -1146,9 +1144,9 @@
           <w:noProof/>
         </w:rPr>
         <w:drawing>
-          <wp:inline distT="0" distB="0" distL="0" distR="0" wp14:anchorId="5CA71F51" wp14:editId="3C37156D">
-            <wp:extent cx="5943600" cy="3060700"/>
-            <wp:effectExtent l="0" t="0" r="0" b="6350"/>
+          <wp:inline distT="0" distB="0" distL="0" distR="0" wp14:anchorId="5CA71F51" wp14:editId="4AEDEA9C">
+            <wp:extent cx="5367337" cy="2763949"/>
+            <wp:effectExtent l="0" t="0" r="5080" b="0"/>
             <wp:docPr id="4" name="Picture 4"/>
             <wp:cNvGraphicFramePr>
               <a:graphicFrameLocks xmlns:a="http://schemas.openxmlformats.org/drawingml/2006/main" noChangeAspect="1"/>
@@ -1169,7 +1167,7 @@
                   <pic:spPr>
                     <a:xfrm>
                       <a:off x="0" y="0"/>
-                      <a:ext cx="5943600" cy="3060700"/>
+                      <a:ext cx="5370167" cy="2765406"/>
                     </a:xfrm>
                     <a:prstGeom prst="rect">
                       <a:avLst/>
@@ -1184,12 +1182,328 @@
     </w:p>
     <w:p>
       <w:pPr>
-        <w:pStyle w:val="Heading2"/>
-        <w:rPr>
-          <w:sz w:val="28"/>
-          <w:szCs w:val="28"/>
-        </w:rPr>
-      </w:pPr>
+        <w:pStyle w:val="BlockText"/>
+        <w:rPr>
+          <w:b/>
+        </w:rPr>
+      </w:pPr>
+      <m:oMathPara>
+        <m:oMath>
+          <m:groupChr>
+            <m:groupChrPr>
+              <m:chr m:val="^"/>
+              <m:pos m:val="top"/>
+              <m:vertJc m:val="bot"/>
+              <m:ctrlPr>
+                <w:rPr>
+                  <w:rFonts w:ascii="Cambria Math" w:hAnsi="Cambria Math"/>
+                </w:rPr>
+              </m:ctrlPr>
+            </m:groupChrPr>
+            <m:e>
+              <m:r>
+                <m:rPr>
+                  <m:sty m:val="b"/>
+                </m:rPr>
+                <w:rPr>
+                  <w:rFonts w:ascii="Cambria Math" w:hAnsi="Cambria Math"/>
+                </w:rPr>
+                <m:t>μ</m:t>
+              </m:r>
+            </m:e>
+          </m:groupChr>
+          <m:d>
+            <m:dPr>
+              <m:ctrlPr>
+                <w:rPr>
+                  <w:rFonts w:ascii="Cambria Math" w:hAnsi="Cambria Math"/>
+                  <w:b/>
+                </w:rPr>
+              </m:ctrlPr>
+            </m:dPr>
+            <m:e>
+              <m:r>
+                <m:rPr>
+                  <m:sty m:val="b"/>
+                </m:rPr>
+                <w:rPr>
+                  <w:rFonts w:ascii="Cambria Math" w:hAnsi="Cambria Math"/>
+                </w:rPr>
+                <m:t>price</m:t>
+              </m:r>
+            </m:e>
+          </m:d>
+          <m:r>
+            <m:rPr>
+              <m:sty m:val="b"/>
+            </m:rPr>
+            <w:rPr>
+              <w:rFonts w:ascii="Cambria Math" w:hAnsi="Cambria Math"/>
+            </w:rPr>
+            <m:t>=</m:t>
+          </m:r>
+          <m:r>
+            <m:rPr>
+              <m:sty m:val="b"/>
+            </m:rPr>
+            <w:rPr>
+              <w:rFonts w:ascii="Cambria Math" w:hAnsi="Cambria Math"/>
+            </w:rPr>
+            <m:t>-39456.614-5165.6</m:t>
+          </m:r>
+          <m:r>
+            <m:rPr>
+              <m:sty m:val="b"/>
+            </m:rPr>
+            <w:rPr>
+              <w:rFonts w:ascii="Cambria Math" w:hAnsi="Cambria Math"/>
+            </w:rPr>
+            <m:t>⋅</m:t>
+          </m:r>
+          <m:d>
+            <m:dPr>
+              <m:ctrlPr>
+                <w:rPr>
+                  <w:rFonts w:ascii="Cambria Math" w:hAnsi="Cambria Math"/>
+                  <w:b/>
+                </w:rPr>
+              </m:ctrlPr>
+            </m:dPr>
+            <m:e>
+              <m:r>
+                <m:rPr>
+                  <m:sty m:val="b"/>
+                </m:rPr>
+                <w:rPr>
+                  <w:rFonts w:ascii="Cambria Math" w:hAnsi="Cambria Math"/>
+                </w:rPr>
+                <m:t>NumberOfBathroom</m:t>
+              </m:r>
+            </m:e>
+          </m:d>
+          <m:r>
+            <m:rPr>
+              <m:sty m:val="b"/>
+            </m:rPr>
+            <w:rPr>
+              <w:rFonts w:ascii="Cambria Math" w:hAnsi="Cambria Math"/>
+            </w:rPr>
+            <m:t>+</m:t>
+          </m:r>
+          <m:r>
+            <m:rPr>
+              <m:sty m:val="b"/>
+            </m:rPr>
+            <w:rPr>
+              <w:rFonts w:ascii="Cambria Math" w:hAnsi="Cambria Math"/>
+            </w:rPr>
+            <m:t>283.892</m:t>
+          </m:r>
+          <m:r>
+            <m:rPr>
+              <m:sty m:val="b"/>
+            </m:rPr>
+            <w:rPr>
+              <w:rFonts w:ascii="Cambria Math" w:hAnsi="Cambria Math"/>
+            </w:rPr>
+            <m:t>(</m:t>
+          </m:r>
+          <m:r>
+            <m:rPr>
+              <m:sty m:val="b"/>
+            </m:rPr>
+            <w:rPr>
+              <w:rFonts w:ascii="Cambria Math" w:hAnsi="Cambria Math"/>
+            </w:rPr>
+            <m:t>sqft_living</m:t>
+          </m:r>
+          <m:r>
+            <m:rPr>
+              <m:sty m:val="b"/>
+            </m:rPr>
+            <w:rPr>
+              <w:rFonts w:ascii="Cambria Math" w:hAnsi="Cambria Math"/>
+            </w:rPr>
+            <m:t>)</m:t>
+          </m:r>
+          <m:r>
+            <w:rPr>
+              <w:b/>
+            </w:rPr>
+            <w:br/>
+          </m:r>
+        </m:oMath>
+      </m:oMathPara>
+    </w:p>
+    <w:p>
+      <w:pPr>
+        <w:pStyle w:val="BodyText"/>
+        <w:rPr>
+          <w:lang w:eastAsia="en-US"/>
+        </w:rPr>
+      </w:pPr>
+      <w:r>
+        <w:rPr>
+          <w:b/>
+        </w:rPr>
+        <w:t xml:space="preserve">Step </w:t>
+      </w:r>
+      <w:r>
+        <w:rPr>
+          <w:b/>
+        </w:rPr>
+        <w:t>4</w:t>
+      </w:r>
+      <w:r>
+        <w:rPr>
+          <w:b/>
+        </w:rPr>
+        <w:t xml:space="preserve">: </w:t>
+      </w:r>
+      <w:r>
+        <w:rPr>
+          <w:b/>
+        </w:rPr>
+        <w:t>Provide a residual plot, studentized residual plot, histogram of residuals, and q-q plot of residuals to provide evidence of the appropriateness of the model.</w:t>
+      </w:r>
+    </w:p>
+    <w:p>
+      <w:pPr>
+        <w:pStyle w:val="BodyText"/>
+        <w:rPr>
+          <w:lang w:eastAsia="en-US"/>
+        </w:rPr>
+      </w:pPr>
+      <w:r>
+        <w:rPr>
+          <w:noProof/>
+        </w:rPr>
+        <w:drawing>
+          <wp:inline distT="0" distB="0" distL="0" distR="0" wp14:anchorId="18F9F14D" wp14:editId="5F35BCF5">
+            <wp:extent cx="4800317" cy="3038150"/>
+            <wp:effectExtent l="0" t="0" r="635" b="0"/>
+            <wp:docPr id="5" name="Picture 5"/>
+            <wp:cNvGraphicFramePr>
+              <a:graphicFrameLocks xmlns:a="http://schemas.openxmlformats.org/drawingml/2006/main" noChangeAspect="1"/>
+            </wp:cNvGraphicFramePr>
+            <a:graphic xmlns:a="http://schemas.openxmlformats.org/drawingml/2006/main">
+              <a:graphicData uri="http://schemas.openxmlformats.org/drawingml/2006/picture">
+                <pic:pic xmlns:pic="http://schemas.openxmlformats.org/drawingml/2006/picture">
+                  <pic:nvPicPr>
+                    <pic:cNvPr id="1" name=""/>
+                    <pic:cNvPicPr/>
+                  </pic:nvPicPr>
+                  <pic:blipFill>
+                    <a:blip r:embed="rId13"/>
+                    <a:stretch>
+                      <a:fillRect/>
+                    </a:stretch>
+                  </pic:blipFill>
+                  <pic:spPr>
+                    <a:xfrm>
+                      <a:off x="0" y="0"/>
+                      <a:ext cx="4814727" cy="3047270"/>
+                    </a:xfrm>
+                    <a:prstGeom prst="rect">
+                      <a:avLst/>
+                    </a:prstGeom>
+                  </pic:spPr>
+                </pic:pic>
+              </a:graphicData>
+            </a:graphic>
+          </wp:inline>
+        </w:drawing>
+      </w:r>
+    </w:p>
+    <w:p>
+      <w:pPr>
+        <w:pStyle w:val="BlockText"/>
+      </w:pPr>
+      <w:r>
+        <w:rPr>
+          <w:b/>
+          <w:color w:val="FF0000"/>
+        </w:rPr>
+        <w:lastRenderedPageBreak/>
+        <w:t xml:space="preserve">Residual Plot: </w:t>
+      </w:r>
+      <w:r>
+        <w:rPr>
+          <w:b/>
+        </w:rPr>
+        <w:t>T</w:t>
+      </w:r>
+      <w:r>
+        <w:rPr>
+          <w:b/>
+        </w:rPr>
+        <w:t>here is a slight suspicion of non-constant variance, as we see a slight funnel shape as the predicted value increases. This is not too serious, and we will proceed with caution.</w:t>
+      </w:r>
+    </w:p>
+    <w:p>
+      <w:pPr>
+        <w:pStyle w:val="BlockText"/>
+      </w:pPr>
+      <w:r>
+        <w:rPr>
+          <w:b/>
+          <w:color w:val="FF0000"/>
+        </w:rPr>
+        <w:t xml:space="preserve">Studentized Residual Plot: </w:t>
+      </w:r>
+      <w:r>
+        <w:rPr>
+          <w:b/>
+        </w:rPr>
+        <w:t>This plot is very similar to the Residual plot although this plot identifies potential outlying observations. This may provide some evidence against the normality assumption. Further analysis may be necessary on these points.</w:t>
+      </w:r>
+    </w:p>
+    <w:p>
+      <w:pPr>
+        <w:pStyle w:val="BlockText"/>
+      </w:pPr>
+      <w:r>
+        <w:rPr>
+          <w:b/>
+          <w:color w:val="FF0000"/>
+        </w:rPr>
+        <w:t>Q-Q Plot of Residuals:</w:t>
+      </w:r>
+      <w:r>
+        <w:rPr>
+          <w:b/>
+        </w:rPr>
+        <w:t xml:space="preserve"> The QQ Plot of residuals displayed below provides little evidence that the residuals are not normally distributed.</w:t>
+      </w:r>
+    </w:p>
+    <w:p>
+      <w:pPr>
+        <w:pStyle w:val="BlockText"/>
+      </w:pPr>
+      <w:r>
+        <w:rPr>
+          <w:b/>
+          <w:color w:val="FF0000"/>
+        </w:rPr>
+        <w:t>Histogram of Residuals:</w:t>
+      </w:r>
+      <w:r>
+        <w:rPr>
+          <w:b/>
+        </w:rPr>
+        <w:t xml:space="preserve"> The histogram of residuals displayed does not provide strong evidence that the residuals are not normally distributed.</w:t>
+      </w:r>
+    </w:p>
+    <w:p>
+      <w:pPr>
+        <w:pStyle w:val="Heading2"/>
+        <w:rPr>
+          <w:sz w:val="28"/>
+          <w:szCs w:val="28"/>
+        </w:rPr>
+      </w:pPr>
+      <w:bookmarkStart w:id="0" w:name="_GoBack"/>
+      <w:bookmarkEnd w:id="0"/>
     </w:p>
     <w:p>
       <w:pPr>
@@ -1744,11 +2058,72 @@
           <w:szCs w:val="32"/>
         </w:rPr>
       </w:pPr>
-      <w:r>
+    </w:p>
+    <w:p>
+      <w:pPr>
+        <w:pStyle w:val="Heading2"/>
         <w:rPr>
           <w:sz w:val="32"/>
           <w:szCs w:val="32"/>
         </w:rPr>
+      </w:pPr>
+    </w:p>
+    <w:p>
+      <w:pPr>
+        <w:pStyle w:val="Heading2"/>
+        <w:rPr>
+          <w:sz w:val="32"/>
+          <w:szCs w:val="32"/>
+        </w:rPr>
+      </w:pPr>
+    </w:p>
+    <w:p>
+      <w:pPr>
+        <w:pStyle w:val="Heading2"/>
+        <w:rPr>
+          <w:sz w:val="32"/>
+          <w:szCs w:val="32"/>
+        </w:rPr>
+      </w:pPr>
+    </w:p>
+    <w:p>
+      <w:pPr>
+        <w:pStyle w:val="Heading2"/>
+        <w:rPr>
+          <w:sz w:val="32"/>
+          <w:szCs w:val="32"/>
+        </w:rPr>
+      </w:pPr>
+    </w:p>
+    <w:p>
+      <w:pPr>
+        <w:pStyle w:val="Heading2"/>
+        <w:rPr>
+          <w:sz w:val="32"/>
+          <w:szCs w:val="32"/>
+        </w:rPr>
+      </w:pPr>
+    </w:p>
+    <w:p>
+      <w:pPr>
+        <w:pStyle w:val="Heading2"/>
+        <w:rPr>
+          <w:sz w:val="32"/>
+          <w:szCs w:val="32"/>
+        </w:rPr>
+      </w:pPr>
+      <w:r>
+        <w:rPr>
+          <w:sz w:val="32"/>
+          <w:szCs w:val="32"/>
+        </w:rPr>
+        <w:br/>
+      </w:r>
+      <w:r>
+        <w:rPr>
+          <w:sz w:val="32"/>
+          <w:szCs w:val="32"/>
+        </w:rPr>
         <w:t>Appendix</w:t>
       </w:r>
     </w:p>
@@ -1848,232 +2223,302 @@
         <w:rPr>
           <w:rStyle w:val="VerbatimChar"/>
         </w:rPr>
+        <w:t xml:space="preserve">##  3rd Qu.:7.309e+09   20150427T000000:  126   3rd Qu.: 645000  </w:t>
+      </w:r>
+      <w:r>
+        <w:br/>
+      </w:r>
+      <w:r>
+        <w:rPr>
+          <w:rStyle w:val="VerbatimChar"/>
+        </w:rPr>
+        <w:t xml:space="preserve">##  Max.   :9.900e+09   20150325T000000:  123   Max.   :7700000  </w:t>
+      </w:r>
+      <w:r>
+        <w:br/>
+      </w:r>
+      <w:r>
+        <w:rPr>
+          <w:rStyle w:val="VerbatimChar"/>
+        </w:rPr>
+        <w:t xml:space="preserve">##                      (Other)        :20833                    </w:t>
+      </w:r>
+      <w:r>
+        <w:br/>
+      </w:r>
+      <w:r>
+        <w:rPr>
+          <w:rStyle w:val="VerbatimChar"/>
+        </w:rPr>
+        <w:t xml:space="preserve">##     bedrooms        bathrooms      </w:t>
+      </w:r>
+      <w:proofErr w:type="spellStart"/>
+      <w:r>
+        <w:rPr>
+          <w:rStyle w:val="VerbatimChar"/>
+        </w:rPr>
+        <w:t>sqft_living</w:t>
+      </w:r>
+      <w:proofErr w:type="spellEnd"/>
+      <w:r>
+        <w:rPr>
+          <w:rStyle w:val="VerbatimChar"/>
+        </w:rPr>
+        <w:t xml:space="preserve">       </w:t>
+      </w:r>
+      <w:proofErr w:type="spellStart"/>
+      <w:r>
+        <w:rPr>
+          <w:rStyle w:val="VerbatimChar"/>
+        </w:rPr>
+        <w:t>sqft_lot</w:t>
+      </w:r>
+      <w:proofErr w:type="spellEnd"/>
+      <w:r>
+        <w:rPr>
+          <w:rStyle w:val="VerbatimChar"/>
+        </w:rPr>
+        <w:t xml:space="preserve">      </w:t>
+      </w:r>
+      <w:r>
+        <w:br/>
+      </w:r>
+      <w:r>
+        <w:rPr>
+          <w:rStyle w:val="VerbatimChar"/>
+        </w:rPr>
+        <w:t xml:space="preserve">##  Min.   : 0.000   Min.   :0.000   Min.   :  290   Min.   :    520  </w:t>
+      </w:r>
+      <w:r>
+        <w:br/>
+      </w:r>
+      <w:r>
+        <w:rPr>
+          <w:rStyle w:val="VerbatimChar"/>
+        </w:rPr>
+        <w:t xml:space="preserve">##  1st Qu.: 3.000   1st Qu.:1.750   1st Qu.: 1427   1st Qu.:   5040  </w:t>
+      </w:r>
+      <w:r>
+        <w:br/>
+      </w:r>
+      <w:r>
+        <w:rPr>
+          <w:rStyle w:val="VerbatimChar"/>
+        </w:rPr>
+        <w:t xml:space="preserve">##  Median : 3.000   Median :2.250   Median : 1910   Median :   7618  </w:t>
+      </w:r>
+      <w:r>
+        <w:br/>
+      </w:r>
+      <w:r>
+        <w:rPr>
+          <w:rStyle w:val="VerbatimChar"/>
+        </w:rPr>
+        <w:t xml:space="preserve">##  Mean   : 3.371   Mean   :2.115   Mean   : 2080   Mean   :  15107  </w:t>
+      </w:r>
+      <w:r>
+        <w:br/>
+      </w:r>
+      <w:r>
+        <w:rPr>
+          <w:rStyle w:val="VerbatimChar"/>
+        </w:rPr>
+        <w:t xml:space="preserve">##  3rd Qu.: 4.000   3rd Qu.:2.500   3rd Qu.: 2550   3rd Qu.:  10688  </w:t>
+      </w:r>
+      <w:r>
+        <w:br/>
+      </w:r>
+      <w:r>
+        <w:rPr>
+          <w:rStyle w:val="VerbatimChar"/>
+        </w:rPr>
+        <w:t xml:space="preserve">##  Max.   :33.000   Max.   :8.000   Max.   :13540   Max.   :1651359  </w:t>
+      </w:r>
+      <w:r>
+        <w:br/>
+      </w:r>
+      <w:r>
+        <w:rPr>
+          <w:rStyle w:val="VerbatimChar"/>
+        </w:rPr>
+        <w:t xml:space="preserve">##                                                                    </w:t>
+      </w:r>
+      <w:r>
+        <w:br/>
+      </w:r>
+      <w:r>
+        <w:rPr>
+          <w:rStyle w:val="VerbatimChar"/>
+        </w:rPr>
+        <w:t xml:space="preserve">##      floors        waterfront            view          condition    </w:t>
+      </w:r>
+      <w:r>
+        <w:br/>
+      </w:r>
+      <w:r>
+        <w:rPr>
+          <w:rStyle w:val="VerbatimChar"/>
+        </w:rPr>
+        <w:t xml:space="preserve">##  Min.   :1.000   Min.   :0.000000   Min.   :0.0000   Min.   :1.000  </w:t>
+      </w:r>
+      <w:r>
+        <w:br/>
+      </w:r>
+      <w:r>
+        <w:rPr>
+          <w:rStyle w:val="VerbatimChar"/>
+        </w:rPr>
+        <w:t xml:space="preserve">##  1st Qu.:1.000   1st Qu.:0.000000   1st Qu.:0.0000   1st Qu.:3.000  </w:t>
+      </w:r>
+      <w:r>
+        <w:br/>
+      </w:r>
+      <w:r>
+        <w:rPr>
+          <w:rStyle w:val="VerbatimChar"/>
+        </w:rPr>
+        <w:t xml:space="preserve">##  Median :1.500   Median :0.000000   Median :0.0000   Median :3.000  </w:t>
+      </w:r>
+      <w:r>
+        <w:br/>
+      </w:r>
+      <w:r>
+        <w:rPr>
+          <w:rStyle w:val="VerbatimChar"/>
+        </w:rPr>
+        <w:t xml:space="preserve">##  Mean   :1.494   Mean   :0.007542   Mean   :0.2343   Mean   :3.409  </w:t>
+      </w:r>
+      <w:r>
+        <w:br/>
+      </w:r>
+      <w:r>
+        <w:rPr>
+          <w:rStyle w:val="VerbatimChar"/>
+        </w:rPr>
+        <w:t xml:space="preserve">##  3rd Qu.:2.000   3rd Qu.:0.000000   3rd Qu.:0.0000   3rd Qu.:4.000  </w:t>
+      </w:r>
+      <w:r>
+        <w:br/>
+      </w:r>
+      <w:r>
+        <w:rPr>
+          <w:rStyle w:val="VerbatimChar"/>
+        </w:rPr>
+        <w:t xml:space="preserve">##  Max.   :3.500   Max.   :1.000000   Max.   :4.0000   Max.   :5.000  </w:t>
+      </w:r>
+      <w:r>
+        <w:br/>
+      </w:r>
+      <w:r>
+        <w:rPr>
+          <w:rStyle w:val="VerbatimChar"/>
+        </w:rPr>
+        <w:t xml:space="preserve">##                                                                     </w:t>
+      </w:r>
+      <w:r>
+        <w:br/>
+      </w:r>
+      <w:r>
+        <w:rPr>
+          <w:rStyle w:val="VerbatimChar"/>
+        </w:rPr>
+        <w:t xml:space="preserve">##      grade          </w:t>
+      </w:r>
+      <w:proofErr w:type="spellStart"/>
+      <w:r>
+        <w:rPr>
+          <w:rStyle w:val="VerbatimChar"/>
+        </w:rPr>
+        <w:t>sqft_above</w:t>
+      </w:r>
+      <w:proofErr w:type="spellEnd"/>
+      <w:r>
+        <w:rPr>
+          <w:rStyle w:val="VerbatimChar"/>
+        </w:rPr>
+        <w:t xml:space="preserve">   </w:t>
+      </w:r>
+      <w:proofErr w:type="spellStart"/>
+      <w:r>
+        <w:rPr>
+          <w:rStyle w:val="VerbatimChar"/>
+        </w:rPr>
+        <w:t>sqft_basement</w:t>
+      </w:r>
+      <w:proofErr w:type="spellEnd"/>
+      <w:r>
+        <w:rPr>
+          <w:rStyle w:val="VerbatimChar"/>
+        </w:rPr>
+        <w:t xml:space="preserve">       </w:t>
+      </w:r>
+      <w:proofErr w:type="spellStart"/>
+      <w:r>
+        <w:rPr>
+          <w:rStyle w:val="VerbatimChar"/>
+        </w:rPr>
+        <w:t>yr_built</w:t>
+      </w:r>
+      <w:proofErr w:type="spellEnd"/>
+      <w:r>
+        <w:rPr>
+          <w:rStyle w:val="VerbatimChar"/>
+        </w:rPr>
+        <w:t xml:space="preserve">   </w:t>
+      </w:r>
+      <w:r>
+        <w:br/>
+      </w:r>
+      <w:r>
+        <w:rPr>
+          <w:rStyle w:val="VerbatimChar"/>
+        </w:rPr>
+        <w:t xml:space="preserve">##  Min.   : 1.000   Min.   : 290   Min.   :   0.0   Min.   :1900  </w:t>
+      </w:r>
+      <w:r>
+        <w:br/>
+      </w:r>
+      <w:r>
+        <w:rPr>
+          <w:rStyle w:val="VerbatimChar"/>
+        </w:rPr>
+        <w:t xml:space="preserve">##  1st Qu.: 7.000   1st Qu.:1190   1st Qu.:   0.0   1st Qu.:1951  </w:t>
+      </w:r>
+      <w:r>
+        <w:br/>
+      </w:r>
+      <w:r>
+        <w:rPr>
+          <w:rStyle w:val="VerbatimChar"/>
+        </w:rPr>
+        <w:t xml:space="preserve">##  Median : 7.000   Median :1560   Median :   0.0   Median :1975  </w:t>
+      </w:r>
+      <w:r>
+        <w:br/>
+      </w:r>
+      <w:r>
+        <w:rPr>
+          <w:rStyle w:val="VerbatimChar"/>
+        </w:rPr>
+        <w:t xml:space="preserve">##  Mean   : 7.657   Mean   :1788   Mean   : 291.5   Mean   :1971  </w:t>
+      </w:r>
+      <w:r>
+        <w:br/>
+      </w:r>
+      <w:r>
+        <w:rPr>
+          <w:rStyle w:val="VerbatimChar"/>
+        </w:rPr>
+        <w:t xml:space="preserve">##  3rd Qu.: 8.000   3rd Qu.:2210   3rd Qu.: 560.0   3rd Qu.:1997  </w:t>
+      </w:r>
+      <w:r>
+        <w:br/>
+      </w:r>
+      <w:r>
+        <w:rPr>
+          <w:rStyle w:val="VerbatimChar"/>
+        </w:rPr>
         <w:lastRenderedPageBreak/>
-        <w:t xml:space="preserve">##  3rd Qu.:7.309e+09   20150427T000000:  126   3rd Qu.: 645000  </w:t>
-      </w:r>
-      <w:r>
-        <w:br/>
-      </w:r>
-      <w:r>
-        <w:rPr>
-          <w:rStyle w:val="VerbatimChar"/>
-        </w:rPr>
-        <w:t xml:space="preserve">##  Max.   :9.900e+09   20150325T000000:  123   Max.   :7700000  </w:t>
-      </w:r>
-      <w:r>
-        <w:br/>
-      </w:r>
-      <w:r>
-        <w:rPr>
-          <w:rStyle w:val="VerbatimChar"/>
-        </w:rPr>
-        <w:t xml:space="preserve">##                      (Other)        :20833                    </w:t>
-      </w:r>
-      <w:r>
-        <w:br/>
-      </w:r>
-      <w:r>
-        <w:rPr>
-          <w:rStyle w:val="VerbatimChar"/>
-        </w:rPr>
-        <w:t xml:space="preserve">##     bedrooms        bathrooms      sqft_living       sqft_lot      </w:t>
-      </w:r>
-      <w:r>
-        <w:br/>
-      </w:r>
-      <w:r>
-        <w:rPr>
-          <w:rStyle w:val="VerbatimChar"/>
-        </w:rPr>
-        <w:t xml:space="preserve">##  Min.   : 0.000   Min.   :0.000   Min.   :  290   Min.   :    520  </w:t>
-      </w:r>
-      <w:r>
-        <w:br/>
-      </w:r>
-      <w:r>
-        <w:rPr>
-          <w:rStyle w:val="VerbatimChar"/>
-        </w:rPr>
-        <w:t xml:space="preserve">##  1st Qu.: 3.000   1st Qu.:1.750   1st Qu.: 1427   1st Qu.:   5040  </w:t>
-      </w:r>
-      <w:r>
-        <w:br/>
-      </w:r>
-      <w:r>
-        <w:rPr>
-          <w:rStyle w:val="VerbatimChar"/>
-        </w:rPr>
-        <w:t xml:space="preserve">##  Median : 3.000   Median :2.250   Median : 1910   Median :   7618  </w:t>
-      </w:r>
-      <w:r>
-        <w:br/>
-      </w:r>
-      <w:r>
-        <w:rPr>
-          <w:rStyle w:val="VerbatimChar"/>
-        </w:rPr>
-        <w:t xml:space="preserve">##  Mean   : 3.371   Mean   :2.115   Mean   : 2080   Mean   :  15107  </w:t>
-      </w:r>
-      <w:r>
-        <w:br/>
-      </w:r>
-      <w:r>
-        <w:rPr>
-          <w:rStyle w:val="VerbatimChar"/>
-        </w:rPr>
-        <w:t xml:space="preserve">##  3rd Qu.: 4.000   3rd Qu.:2.500   3rd Qu.: 2550   3rd Qu.:  10688  </w:t>
-      </w:r>
-      <w:r>
-        <w:br/>
-      </w:r>
-      <w:r>
-        <w:rPr>
-          <w:rStyle w:val="VerbatimChar"/>
-        </w:rPr>
-        <w:t xml:space="preserve">##  Max.   :33.000   Max.   :8.000   Max.   :13540   Max.   :1651359  </w:t>
-      </w:r>
-      <w:r>
-        <w:br/>
-      </w:r>
-      <w:r>
-        <w:rPr>
-          <w:rStyle w:val="VerbatimChar"/>
-        </w:rPr>
-        <w:t xml:space="preserve">##                                                                    </w:t>
-      </w:r>
-      <w:r>
-        <w:br/>
-      </w:r>
-      <w:r>
-        <w:rPr>
-          <w:rStyle w:val="VerbatimChar"/>
-        </w:rPr>
-        <w:t xml:space="preserve">##      floors        waterfront            view          condition    </w:t>
-      </w:r>
-      <w:r>
-        <w:br/>
-      </w:r>
-      <w:r>
-        <w:rPr>
-          <w:rStyle w:val="VerbatimChar"/>
-        </w:rPr>
-        <w:t xml:space="preserve">##  Min.   :1.000   Min.   :0.000000   Min.   :0.0000   Min.   :1.000  </w:t>
-      </w:r>
-      <w:r>
-        <w:br/>
-      </w:r>
-      <w:r>
-        <w:rPr>
-          <w:rStyle w:val="VerbatimChar"/>
-        </w:rPr>
-        <w:t xml:space="preserve">##  1st Qu.:1.000   1st Qu.:0.000000   1st Qu.:0.0000   1st Qu.:3.000  </w:t>
-      </w:r>
-      <w:r>
-        <w:br/>
-      </w:r>
-      <w:r>
-        <w:rPr>
-          <w:rStyle w:val="VerbatimChar"/>
-        </w:rPr>
-        <w:t xml:space="preserve">##  Median :1.500   Median :0.000000   Median :0.0000   Median :3.000  </w:t>
-      </w:r>
-      <w:r>
-        <w:br/>
-      </w:r>
-      <w:r>
-        <w:rPr>
-          <w:rStyle w:val="VerbatimChar"/>
-        </w:rPr>
-        <w:t xml:space="preserve">##  Mean   :1.494   Mean   :0.007542   Mean   :0.2343   Mean   :3.409  </w:t>
-      </w:r>
-      <w:r>
-        <w:br/>
-      </w:r>
-      <w:r>
-        <w:rPr>
-          <w:rStyle w:val="VerbatimChar"/>
-        </w:rPr>
-        <w:t xml:space="preserve">##  3rd Qu.:2.000   3rd Qu.:0.000000   3rd Qu.:0.0000   3rd Qu.:4.000  </w:t>
-      </w:r>
-      <w:r>
-        <w:br/>
-      </w:r>
-      <w:r>
-        <w:rPr>
-          <w:rStyle w:val="VerbatimChar"/>
-        </w:rPr>
-        <w:t xml:space="preserve">##  Max.   :3.500   Max.   :1.000000   Max.   :4.0000   Max.   :5.000  </w:t>
-      </w:r>
-      <w:r>
-        <w:br/>
-      </w:r>
-      <w:r>
-        <w:rPr>
-          <w:rStyle w:val="VerbatimChar"/>
-        </w:rPr>
-        <w:t xml:space="preserve">##                                                                     </w:t>
-      </w:r>
-      <w:r>
-        <w:br/>
-      </w:r>
-      <w:r>
-        <w:rPr>
-          <w:rStyle w:val="VerbatimChar"/>
-        </w:rPr>
-        <w:t xml:space="preserve">##      grade          sqft_above   sqft_basement       yr_built   </w:t>
-      </w:r>
-      <w:r>
-        <w:br/>
-      </w:r>
-      <w:r>
-        <w:rPr>
-          <w:rStyle w:val="VerbatimChar"/>
-        </w:rPr>
-        <w:t xml:space="preserve">##  Min.   : 1.000   Min.   : 290   Min.   :   0.0   Min.   :1900  </w:t>
-      </w:r>
-      <w:r>
-        <w:br/>
-      </w:r>
-      <w:r>
-        <w:rPr>
-          <w:rStyle w:val="VerbatimChar"/>
-        </w:rPr>
-        <w:t xml:space="preserve">##  1st Qu.: 7.000   1st Qu.:1190   1st Qu.:   0.0   1st Qu.:1951  </w:t>
-      </w:r>
-      <w:r>
-        <w:br/>
-      </w:r>
-      <w:r>
-        <w:rPr>
-          <w:rStyle w:val="VerbatimChar"/>
-        </w:rPr>
-        <w:t xml:space="preserve">##  Median : 7.000   Median :1560   Median :   0.0   Median :1975  </w:t>
-      </w:r>
-      <w:r>
-        <w:br/>
-      </w:r>
-      <w:r>
-        <w:rPr>
-          <w:rStyle w:val="VerbatimChar"/>
-        </w:rPr>
-        <w:t xml:space="preserve">##  Mean   : 7.657   Mean   :1788   Mean   : 291.5   Mean   :1971  </w:t>
-      </w:r>
-      <w:r>
-        <w:br/>
-      </w:r>
-      <w:r>
-        <w:rPr>
-          <w:rStyle w:val="VerbatimChar"/>
-        </w:rPr>
-        <w:t xml:space="preserve">##  3rd Qu.: 8.000   3rd Qu.:2210   3rd Qu.: 560.0   3rd Qu.:1997  </w:t>
-      </w:r>
-      <w:r>
-        <w:br/>
-      </w:r>
-      <w:r>
-        <w:rPr>
-          <w:rStyle w:val="VerbatimChar"/>
-        </w:rPr>
         <w:t xml:space="preserve">##  Max.   :13.000   Max.   :9410   Max.   :4820.0   Max.   :2015  </w:t>
       </w:r>
       <w:r>
@@ -2092,7 +2537,49 @@
         <w:rPr>
           <w:rStyle w:val="VerbatimChar"/>
         </w:rPr>
-        <w:t xml:space="preserve">##   yr_renovated       zipcode           lat             long       </w:t>
+        <w:t xml:space="preserve">##   </w:t>
+      </w:r>
+      <w:proofErr w:type="spellStart"/>
+      <w:r>
+        <w:rPr>
+          <w:rStyle w:val="VerbatimChar"/>
+        </w:rPr>
+        <w:t>yr_renovated</w:t>
+      </w:r>
+      <w:proofErr w:type="spellEnd"/>
+      <w:r>
+        <w:rPr>
+          <w:rStyle w:val="VerbatimChar"/>
+        </w:rPr>
+        <w:t xml:space="preserve">       </w:t>
+      </w:r>
+      <w:proofErr w:type="spellStart"/>
+      <w:r>
+        <w:rPr>
+          <w:rStyle w:val="VerbatimChar"/>
+        </w:rPr>
+        <w:t>zipcode</w:t>
+      </w:r>
+      <w:proofErr w:type="spellEnd"/>
+      <w:r>
+        <w:rPr>
+          <w:rStyle w:val="VerbatimChar"/>
+        </w:rPr>
+        <w:t xml:space="preserve">           </w:t>
+      </w:r>
+      <w:proofErr w:type="spellStart"/>
+      <w:r>
+        <w:rPr>
+          <w:rStyle w:val="VerbatimChar"/>
+        </w:rPr>
+        <w:t>lat</w:t>
+      </w:r>
+      <w:proofErr w:type="spellEnd"/>
+      <w:r>
+        <w:rPr>
+          <w:rStyle w:val="VerbatimChar"/>
+        </w:rPr>
+        <w:t xml:space="preserve">             long       </w:t>
       </w:r>
       <w:r>
         <w:br/>
@@ -2417,7 +2904,6 @@
         <w:rPr>
           <w:lang w:eastAsia="en-US"/>
         </w:rPr>
-        <w:lastRenderedPageBreak/>
         <w:t>Figure 1 – QQ Plots of Features</w:t>
       </w:r>
       <w:r>
@@ -2435,57 +2921,6 @@
                 <pic:pic xmlns:pic="http://schemas.openxmlformats.org/drawingml/2006/picture">
                   <pic:nvPicPr>
                     <pic:cNvPr id="1" name="Picture"/>
-                    <pic:cNvPicPr/>
-                  </pic:nvPicPr>
-                  <pic:blipFill>
-                    <a:blip r:embed="rId13"/>
-                    <a:stretch>
-                      <a:fillRect/>
-                    </a:stretch>
-                  </pic:blipFill>
-                  <pic:spPr bwMode="auto">
-                    <a:xfrm>
-                      <a:off x="0" y="0"/>
-                      <a:ext cx="4619625" cy="3695700"/>
-                    </a:xfrm>
-                    <a:prstGeom prst="rect">
-                      <a:avLst/>
-                    </a:prstGeom>
-                    <a:noFill/>
-                    <a:ln w="9525">
-                      <a:noFill/>
-                      <a:headEnd/>
-                      <a:tailEnd/>
-                    </a:ln>
-                  </pic:spPr>
-                </pic:pic>
-              </a:graphicData>
-            </a:graphic>
-          </wp:inline>
-        </w:drawing>
-      </w:r>
-      <w:r>
-        <w:rPr>
-          <w:noProof/>
-        </w:rPr>
-        <w:t xml:space="preserve"> </w:t>
-      </w:r>
-      <w:r>
-        <w:rPr>
-          <w:noProof/>
-        </w:rPr>
-        <w:lastRenderedPageBreak/>
-        <w:drawing>
-          <wp:inline distT="0" distB="0" distL="0" distR="0" wp14:anchorId="22595C22" wp14:editId="59304CE2">
-            <wp:extent cx="4619625" cy="3695700"/>
-            <wp:effectExtent l="0" t="0" r="9525" b="0"/>
-            <wp:docPr id="2" name="Picture"/>
-            <wp:cNvGraphicFramePr/>
-            <a:graphic xmlns:a="http://schemas.openxmlformats.org/drawingml/2006/main">
-              <a:graphicData uri="http://schemas.openxmlformats.org/drawingml/2006/picture">
-                <pic:pic xmlns:pic="http://schemas.openxmlformats.org/drawingml/2006/picture">
-                  <pic:nvPicPr>
-                    <pic:cNvPr id="2" name="Picture"/>
                     <pic:cNvPicPr/>
                   </pic:nvPicPr>
                   <pic:blipFill>
@@ -2525,17 +2960,18 @@
         <w:rPr>
           <w:noProof/>
         </w:rPr>
+        <w:lastRenderedPageBreak/>
         <w:drawing>
-          <wp:inline distT="0" distB="0" distL="0" distR="0" wp14:anchorId="2CB6E325" wp14:editId="7F34D456">
+          <wp:inline distT="0" distB="0" distL="0" distR="0" wp14:anchorId="22595C22" wp14:editId="59304CE2">
             <wp:extent cx="4619625" cy="3695700"/>
             <wp:effectExtent l="0" t="0" r="9525" b="0"/>
-            <wp:docPr id="3" name="Picture"/>
+            <wp:docPr id="2" name="Picture"/>
             <wp:cNvGraphicFramePr/>
             <a:graphic xmlns:a="http://schemas.openxmlformats.org/drawingml/2006/main">
               <a:graphicData uri="http://schemas.openxmlformats.org/drawingml/2006/picture">
                 <pic:pic xmlns:pic="http://schemas.openxmlformats.org/drawingml/2006/picture">
                   <pic:nvPicPr>
-                    <pic:cNvPr id="3" name="Picture"/>
+                    <pic:cNvPr id="2" name="Picture"/>
                     <pic:cNvPicPr/>
                   </pic:nvPicPr>
                   <pic:blipFill>
@@ -2565,6 +3001,56 @@
           </wp:inline>
         </w:drawing>
       </w:r>
+      <w:r>
+        <w:rPr>
+          <w:noProof/>
+        </w:rPr>
+        <w:t xml:space="preserve"> </w:t>
+      </w:r>
+      <w:r>
+        <w:rPr>
+          <w:noProof/>
+        </w:rPr>
+        <w:drawing>
+          <wp:inline distT="0" distB="0" distL="0" distR="0" wp14:anchorId="2CB6E325" wp14:editId="7F34D456">
+            <wp:extent cx="4619625" cy="3695700"/>
+            <wp:effectExtent l="0" t="0" r="9525" b="0"/>
+            <wp:docPr id="3" name="Picture"/>
+            <wp:cNvGraphicFramePr/>
+            <a:graphic xmlns:a="http://schemas.openxmlformats.org/drawingml/2006/main">
+              <a:graphicData uri="http://schemas.openxmlformats.org/drawingml/2006/picture">
+                <pic:pic xmlns:pic="http://schemas.openxmlformats.org/drawingml/2006/picture">
+                  <pic:nvPicPr>
+                    <pic:cNvPr id="3" name="Picture"/>
+                    <pic:cNvPicPr/>
+                  </pic:nvPicPr>
+                  <pic:blipFill>
+                    <a:blip r:embed="rId16"/>
+                    <a:stretch>
+                      <a:fillRect/>
+                    </a:stretch>
+                  </pic:blipFill>
+                  <pic:spPr bwMode="auto">
+                    <a:xfrm>
+                      <a:off x="0" y="0"/>
+                      <a:ext cx="4619625" cy="3695700"/>
+                    </a:xfrm>
+                    <a:prstGeom prst="rect">
+                      <a:avLst/>
+                    </a:prstGeom>
+                    <a:noFill/>
+                    <a:ln w="9525">
+                      <a:noFill/>
+                      <a:headEnd/>
+                      <a:tailEnd/>
+                    </a:ln>
+                  </pic:spPr>
+                </pic:pic>
+              </a:graphicData>
+            </a:graphic>
+          </wp:inline>
+        </w:drawing>
+      </w:r>
     </w:p>
     <w:p>
       <w:pPr>
@@ -2642,12 +3128,12 @@
     <w:p/>
     <w:p/>
     <w:sectPr>
-      <w:headerReference w:type="even" r:id="rId16"/>
-      <w:headerReference w:type="default" r:id="rId17"/>
-      <w:footerReference w:type="even" r:id="rId18"/>
-      <w:footerReference w:type="default" r:id="rId19"/>
-      <w:headerReference w:type="first" r:id="rId20"/>
-      <w:footerReference w:type="first" r:id="rId21"/>
+      <w:headerReference w:type="even" r:id="rId17"/>
+      <w:headerReference w:type="default" r:id="rId18"/>
+      <w:footerReference w:type="even" r:id="rId19"/>
+      <w:footerReference w:type="default" r:id="rId20"/>
+      <w:headerReference w:type="first" r:id="rId21"/>
+      <w:footerReference w:type="first" r:id="rId22"/>
       <w:pgSz w:w="12240" w:h="15840"/>
       <w:pgMar w:top="1440" w:right="1440" w:bottom="1440" w:left="1440" w:header="720" w:footer="720" w:gutter="0"/>
       <w:cols w:space="720"/>

</xml_diff>